<commit_message>
Commit 43: Cleaned up MS version 004
</commit_message>
<xml_diff>
--- a/MS_version_004.docx
+++ b/MS_version_004.docx
@@ -2414,7 +2414,6 @@
           <w:lang w:val="en-US"/>
         </w:rPr>
       </w:pPr>
-      <w:commentRangeStart w:id="24"/>
       <w:r>
         <w:rPr>
           <w:lang w:val="en-US"/>
@@ -2551,7 +2550,7 @@
         </w:rPr>
         <w:t xml:space="preserve">on the head capsule </w:t>
       </w:r>
-      <w:bookmarkStart w:id="25" w:name="ZOTERO_BREF_5kySEONBN16Z"/>
+      <w:bookmarkStart w:id="24" w:name="ZOTERO_BREF_5kySEONBN16Z"/>
       <w:r>
         <w:rPr>
           <w:rFonts w:cs="Calibri"/>
@@ -2586,7 +2585,7 @@
         </w:rPr>
         <w:t>, 2002; Tiwari et al., 2017)</w:t>
       </w:r>
-      <w:bookmarkEnd w:id="25"/>
+      <w:bookmarkEnd w:id="24"/>
       <w:r>
         <w:rPr>
           <w:rFonts w:cs="Calibri"/>
@@ -2599,13 +2598,6 @@
           <w:lang w:val="en-US"/>
         </w:rPr>
         <w:t>.</w:t>
-      </w:r>
-      <w:commentRangeEnd w:id="24"/>
-      <w:r>
-        <w:rPr>
-          <w:rStyle w:val="CommentReference"/>
-        </w:rPr>
-        <w:commentReference w:id="24"/>
       </w:r>
     </w:p>
     <w:p>
@@ -2639,7 +2631,7 @@
         </w:rPr>
         <w:t xml:space="preserve"> modular partitions and compare them to each other </w:t>
       </w:r>
-      <w:bookmarkStart w:id="26" w:name="ZOTERO_BREF_rMLyQcf3OzBn"/>
+      <w:bookmarkStart w:id="25" w:name="ZOTERO_BREF_rMLyQcf3OzBn"/>
       <w:r>
         <w:rPr>
           <w:rFonts w:cs="Calibri"/>
@@ -2660,92 +2652,92 @@
         </w:rPr>
         <w:t xml:space="preserve"> &amp; Goswami, 2021)</w:t>
       </w:r>
+      <w:bookmarkEnd w:id="25"/>
+      <w:r>
+        <w:rPr>
+          <w:rFonts w:cs="Calibri"/>
+          <w:lang w:val="en-US"/>
+        </w:rPr>
+        <w:t>. We expect that mandibles should show strong directional asymmetry, as already shown qualitatively</w:t>
+      </w:r>
+      <w:r>
+        <w:rPr>
+          <w:rFonts w:cs="Calibri"/>
+          <w:lang w:val="en-US"/>
+        </w:rPr>
+        <w:t>. We</w:t>
+      </w:r>
+      <w:r>
+        <w:rPr>
+          <w:rFonts w:cs="Calibri"/>
+          <w:lang w:val="en-US"/>
+        </w:rPr>
+        <w:t xml:space="preserve"> also expect that their asymmetrical mechanical actions may induce asymmetry in the neighboring regions, but less so in more distant regions of the head, especially around sensory structures for which symmetry is functionally advantageous (</w:t>
+      </w:r>
+      <w:proofErr w:type="gramStart"/>
+      <w:r>
+        <w:rPr>
+          <w:rFonts w:cs="Calibri"/>
+          <w:lang w:val="en-US"/>
+        </w:rPr>
+        <w:t>e.g.</w:t>
+      </w:r>
+      <w:proofErr w:type="gramEnd"/>
+      <w:r>
+        <w:rPr>
+          <w:rFonts w:cs="Calibri"/>
+          <w:lang w:val="en-US"/>
+        </w:rPr>
+        <w:t xml:space="preserve"> compound eyes). Second, we expect that, according to point (</w:t>
+      </w:r>
+      <w:proofErr w:type="spellStart"/>
+      <w:r>
+        <w:rPr>
+          <w:rFonts w:cs="Calibri"/>
+          <w:lang w:val="en-US"/>
+        </w:rPr>
+        <w:t>i</w:t>
+      </w:r>
+      <w:proofErr w:type="spellEnd"/>
+      <w:r>
+        <w:rPr>
+          <w:rFonts w:cs="Calibri"/>
+          <w:lang w:val="en-US"/>
+        </w:rPr>
+        <w:t xml:space="preserve">), the left and right mandibles may constitute variational modules, with </w:t>
+      </w:r>
+      <w:r>
+        <w:rPr>
+          <w:rFonts w:cs="Calibri"/>
+          <w:lang w:val="en-US"/>
+        </w:rPr>
+        <w:t>lower-than-expected</w:t>
+      </w:r>
+      <w:r>
+        <w:rPr>
+          <w:rFonts w:cs="Calibri"/>
+          <w:lang w:val="en-US"/>
+        </w:rPr>
+        <w:t xml:space="preserve"> integration between them, allowing their divergent morphologies to emerge, and that they are also quasi-autonomous with regard to the head capsule structures, in which symmetry should be maintained (point (ii)). Alternatively, because the mandibles should enable proper shearing and occlusion, it may be expected as suggested by point (iii), that they are tightly integrated, forming one functional and variational module. If this is the case, it may also be expected that the level of asymmetry is tightly controlled, showing strong adaptive accuracy </w:t>
+      </w:r>
+      <w:bookmarkStart w:id="26" w:name="ZOTERO_BREF_KOa81RsfbjBj"/>
+      <w:r>
+        <w:rPr>
+          <w:rFonts w:cs="Calibri"/>
+          <w:szCs w:val="24"/>
+          <w:lang w:val="en-US"/>
+        </w:rPr>
+        <w:t>(Hansen et al., 2006; P</w:t>
+      </w:r>
+      <w:proofErr w:type="spellStart"/>
+      <w:r>
+        <w:t>élabon</w:t>
+      </w:r>
+      <w:proofErr w:type="spellEnd"/>
+      <w:r>
+        <w:t xml:space="preserve"> &amp; Hansen, 2008</w:t>
+      </w:r>
       <w:bookmarkEnd w:id="26"/>
-      <w:r>
-        <w:rPr>
-          <w:rFonts w:cs="Calibri"/>
-          <w:lang w:val="en-US"/>
-        </w:rPr>
-        <w:t>. We expect that mandibles should show strong directional asymmetry, as already shown qualitatively</w:t>
-      </w:r>
-      <w:r>
-        <w:rPr>
-          <w:rFonts w:cs="Calibri"/>
-          <w:lang w:val="en-US"/>
-        </w:rPr>
-        <w:t>. We</w:t>
-      </w:r>
-      <w:r>
-        <w:rPr>
-          <w:rFonts w:cs="Calibri"/>
-          <w:lang w:val="en-US"/>
-        </w:rPr>
-        <w:t xml:space="preserve"> also expect that their asymmetrical mechanical actions may induce asymmetry in the neighboring regions, but less so in more distant regions of the head, especially around sensory structures for which symmetry is functionally advantageous (</w:t>
-      </w:r>
-      <w:proofErr w:type="gramStart"/>
-      <w:r>
-        <w:rPr>
-          <w:rFonts w:cs="Calibri"/>
-          <w:lang w:val="en-US"/>
-        </w:rPr>
-        <w:t>e.g.</w:t>
-      </w:r>
-      <w:proofErr w:type="gramEnd"/>
-      <w:r>
-        <w:rPr>
-          <w:rFonts w:cs="Calibri"/>
-          <w:lang w:val="en-US"/>
-        </w:rPr>
-        <w:t xml:space="preserve"> compound eyes). Second, we expect that, according to point (</w:t>
-      </w:r>
-      <w:proofErr w:type="spellStart"/>
-      <w:r>
-        <w:rPr>
-          <w:rFonts w:cs="Calibri"/>
-          <w:lang w:val="en-US"/>
-        </w:rPr>
-        <w:t>i</w:t>
-      </w:r>
-      <w:proofErr w:type="spellEnd"/>
-      <w:r>
-        <w:rPr>
-          <w:rFonts w:cs="Calibri"/>
-          <w:lang w:val="en-US"/>
-        </w:rPr>
-        <w:t xml:space="preserve">), the left and right mandibles may constitute variational modules, with </w:t>
-      </w:r>
-      <w:r>
-        <w:rPr>
-          <w:rFonts w:cs="Calibri"/>
-          <w:lang w:val="en-US"/>
-        </w:rPr>
-        <w:t>lower-than-expected</w:t>
-      </w:r>
-      <w:r>
-        <w:rPr>
-          <w:rFonts w:cs="Calibri"/>
-          <w:lang w:val="en-US"/>
-        </w:rPr>
-        <w:t xml:space="preserve"> integration between them, allowing their divergent morphologies to emerge, and that they are also quasi-autonomous with regard to the head capsule structures, in which symmetry should be maintained (point (ii)). Alternatively, because the mandibles should enable proper shearing and occlusion, it may be expected as suggested by point (iii), that they are tightly integrated, forming one functional and variational module. If this is the case, it may also be expected that the level of asymmetry is tightly controlled, showing strong adaptive accuracy </w:t>
-      </w:r>
-      <w:bookmarkStart w:id="27" w:name="ZOTERO_BREF_KOa81RsfbjBj"/>
-      <w:r>
-        <w:rPr>
-          <w:rFonts w:cs="Calibri"/>
-          <w:szCs w:val="24"/>
-          <w:lang w:val="en-US"/>
-        </w:rPr>
-        <w:t>(Hansen et al., 2006; P</w:t>
-      </w:r>
-      <w:proofErr w:type="spellStart"/>
-      <w:r>
-        <w:t>élabon</w:t>
-      </w:r>
-      <w:proofErr w:type="spellEnd"/>
-      <w:r>
-        <w:t xml:space="preserve"> &amp; Hansen, 2008</w:t>
-      </w:r>
-      <w:bookmarkEnd w:id="27"/>
       <w:r>
         <w:t>)</w:t>
       </w:r>
@@ -2857,7 +2849,7 @@
         </w:rPr>
         <w:t xml:space="preserve">© (Krefeld, Germany). The animals were brought back to the lab, were fed, and their maximal bite forces were measured using the setup developed by </w:t>
       </w:r>
-      <w:bookmarkStart w:id="28" w:name="ZOTERO_BREF_WqoaLINSFuqY"/>
+      <w:bookmarkStart w:id="27" w:name="ZOTERO_BREF_WqoaLINSFuqY"/>
       <w:r>
         <w:rPr>
           <w:rFonts w:cs="Calibri"/>
@@ -2882,7 +2874,7 @@
       <w:r>
         <w:t>, 2022)</w:t>
       </w:r>
-      <w:bookmarkEnd w:id="28"/>
+      <w:bookmarkEnd w:id="27"/>
       <w:r>
         <w:rPr>
           <w:rFonts w:cs="Calibri"/>
@@ -2900,7 +2892,7 @@
         <w:lastRenderedPageBreak/>
         <w:t xml:space="preserve">bite forces have been shown in other insects to match physiologically maximum bite forces </w:t>
       </w:r>
-      <w:bookmarkStart w:id="29" w:name="ZOTERO_BREF_Abf3Egn3RMr1"/>
+      <w:bookmarkStart w:id="28" w:name="ZOTERO_BREF_Abf3Egn3RMr1"/>
       <w:r>
         <w:rPr>
           <w:rFonts w:cs="Calibri"/>
@@ -2917,7 +2909,7 @@
       <w:r>
         <w:t xml:space="preserve"> et al., 2023)</w:t>
       </w:r>
-      <w:bookmarkEnd w:id="29"/>
+      <w:bookmarkEnd w:id="28"/>
       <w:r>
         <w:t>.</w:t>
       </w:r>
@@ -3083,24 +3075,13 @@
         </w:rPr>
         <w:t>. All heads had fully closed mandibles when scanned</w:t>
       </w:r>
-      <w:ins w:id="30" w:author="Ginot, Samuel" w:date="2023-11-06T11:32:00Z">
-        <w:r>
-          <w:rPr>
-            <w:rFonts w:cs="Calibri"/>
-            <w:lang w:val="en-US"/>
-          </w:rPr>
-          <w:t xml:space="preserve">, to ensure anatomical </w:t>
-        </w:r>
-      </w:ins>
-      <w:ins w:id="31" w:author="Ginot, Samuel" w:date="2023-11-06T11:33:00Z">
-        <w:r>
-          <w:rPr>
-            <w:rFonts w:cs="Calibri"/>
-            <w:lang w:val="en-US"/>
-          </w:rPr>
-          <w:t>comparability between specimens</w:t>
-        </w:r>
-      </w:ins>
+      <w:r>
+        <w:rPr>
+          <w:rFonts w:cs="Calibri"/>
+          <w:lang w:val="en-US"/>
+        </w:rPr>
+        <w:t>, to ensure anatomical comparability between specimens</w:t>
+      </w:r>
       <w:r>
         <w:rPr>
           <w:rFonts w:cs="Calibri"/>
@@ -3149,14 +3130,14 @@
         </w:rPr>
         <w:t xml:space="preserve"> </w:t>
       </w:r>
-      <w:bookmarkStart w:id="32" w:name="ZOTERO_BREF_dguldPDeadxx"/>
+      <w:bookmarkStart w:id="29" w:name="ZOTERO_BREF_dguldPDeadxx"/>
       <w:r>
         <w:rPr>
           <w:rFonts w:cs="Calibri"/>
         </w:rPr>
         <w:t>(Lebrun, 2018)</w:t>
       </w:r>
-      <w:bookmarkEnd w:id="32"/>
+      <w:bookmarkEnd w:id="29"/>
       <w:r>
         <w:rPr>
           <w:rFonts w:cs="Calibri"/>
@@ -3190,195 +3171,225 @@
         </w:rPr>
         <w:t xml:space="preserve">. Entire landmark configurations were used, meaning we considered here the object symmetry of the head and mandibles as a whole. Individual shapes and their replicates were aligned by partial Generalized Procrustes Analysis, using functions from </w:t>
       </w:r>
-      <w:bookmarkStart w:id="33" w:name="ZOTERO_BREF_FUPy8jCD7weC"/>
+      <w:bookmarkStart w:id="30" w:name="ZOTERO_BREF_FUPy8jCD7weC"/>
       <w:r>
         <w:rPr>
           <w:rFonts w:cs="Calibri"/>
         </w:rPr>
         <w:t>(Claude, 2008)</w:t>
       </w:r>
+      <w:bookmarkEnd w:id="30"/>
+      <w:r>
+        <w:rPr>
+          <w:rFonts w:cs="Calibri"/>
+          <w:lang w:val="en-US"/>
+        </w:rPr>
+        <w:t xml:space="preserve">. Two different approaches were used in the decomposition of asymmetric variation. First, we implemented the approach from </w:t>
+      </w:r>
+      <w:bookmarkStart w:id="31" w:name="ZOTERO_BREF_iRw2R6aZcixc"/>
+      <w:r>
+        <w:rPr>
+          <w:rFonts w:cs="Calibri"/>
+        </w:rPr>
+        <w:t>(Neubauer et al., 2020)</w:t>
+      </w:r>
+      <w:bookmarkEnd w:id="31"/>
+      <w:r>
+        <w:rPr>
+          <w:rFonts w:cs="Calibri"/>
+          <w:lang w:val="en-US"/>
+        </w:rPr>
+        <w:t>, with custom code, to obtain estimates of individual fluctuating asymmetry (</w:t>
+      </w:r>
+      <w:proofErr w:type="spellStart"/>
+      <w:r>
+        <w:rPr>
+          <w:rFonts w:cs="Calibri"/>
+          <w:lang w:val="en-US"/>
+        </w:rPr>
+        <w:t>iFA</w:t>
+      </w:r>
+      <w:proofErr w:type="spellEnd"/>
+      <w:r>
+        <w:rPr>
+          <w:rFonts w:cs="Calibri"/>
+          <w:lang w:val="en-US"/>
+        </w:rPr>
+        <w:t>) and individual directional asymmetry (</w:t>
+      </w:r>
+      <w:proofErr w:type="spellStart"/>
+      <w:r>
+        <w:rPr>
+          <w:rFonts w:cs="Calibri"/>
+          <w:lang w:val="en-US"/>
+        </w:rPr>
+        <w:t>iDA</w:t>
+      </w:r>
+      <w:proofErr w:type="spellEnd"/>
+      <w:r>
+        <w:rPr>
+          <w:rFonts w:cs="Calibri"/>
+          <w:lang w:val="en-US"/>
+        </w:rPr>
+        <w:t xml:space="preserve">) at the individual level. This relies on the use of non-centered PCA on the matrix of differences between the configuration of a given individual and its reflection across the sagittal plane. In the resulting PCA, the center </w:t>
+      </w:r>
+      <w:r>
+        <w:rPr>
+          <w:rFonts w:cs="Calibri"/>
+          <w:lang w:val="en-US"/>
+        </w:rPr>
+        <w:t xml:space="preserve">of the space </w:t>
+      </w:r>
+      <w:r>
+        <w:rPr>
+          <w:rFonts w:cs="Calibri"/>
+          <w:lang w:val="en-US"/>
+        </w:rPr>
+        <w:t>has a biological meaning, since it represents perfect symmetry (</w:t>
+      </w:r>
+      <w:proofErr w:type="gramStart"/>
+      <w:r>
+        <w:rPr>
+          <w:rFonts w:cs="Calibri"/>
+          <w:lang w:val="en-US"/>
+        </w:rPr>
+        <w:t>i.e.</w:t>
+      </w:r>
+      <w:proofErr w:type="gramEnd"/>
+      <w:r>
+        <w:rPr>
+          <w:rFonts w:cs="Calibri"/>
+          <w:lang w:val="en-US"/>
+        </w:rPr>
+        <w:t xml:space="preserve"> no difference between a configuration and its reflection). If the population average coordinate along one of the PC axes is significantly different from 0, it can be concluded that this axis represents DA variation. Individual positions (averaged across replicates) along this axis can therefore be used as a proxy for </w:t>
+      </w:r>
+      <w:proofErr w:type="spellStart"/>
+      <w:r>
+        <w:rPr>
+          <w:rFonts w:cs="Calibri"/>
+          <w:lang w:val="en-US"/>
+        </w:rPr>
+        <w:t>iDA</w:t>
+      </w:r>
+      <w:proofErr w:type="spellEnd"/>
+      <w:r>
+        <w:rPr>
+          <w:rFonts w:cs="Calibri"/>
+          <w:lang w:val="en-US"/>
+        </w:rPr>
+        <w:t xml:space="preserve"> in shape differences represented by this axis. When the population average along an axis is not different from 0 (and the distribution is not bimodal, which would suggest antisymmetry), the individual positions can serve as a proxy for </w:t>
+      </w:r>
+      <w:proofErr w:type="spellStart"/>
+      <w:r>
+        <w:rPr>
+          <w:rFonts w:cs="Calibri"/>
+          <w:lang w:val="en-US"/>
+        </w:rPr>
+        <w:t>iFA</w:t>
+      </w:r>
+      <w:proofErr w:type="spellEnd"/>
+      <w:r>
+        <w:rPr>
+          <w:rFonts w:cs="Calibri"/>
+          <w:lang w:val="en-US"/>
+        </w:rPr>
+        <w:t>. In addition, individual total asymmetry (</w:t>
+      </w:r>
+      <w:proofErr w:type="spellStart"/>
+      <w:r>
+        <w:rPr>
+          <w:rFonts w:cs="Calibri"/>
+          <w:lang w:val="en-US"/>
+        </w:rPr>
+        <w:t>iTA</w:t>
+      </w:r>
+      <w:proofErr w:type="spellEnd"/>
+      <w:r>
+        <w:rPr>
+          <w:rFonts w:cs="Calibri"/>
+          <w:lang w:val="en-US"/>
+        </w:rPr>
+        <w:t xml:space="preserve">) was also computed as the distance between a configuration and its reflection, averaged across replicates for the same individual. The second decomposition approach estimates DA and FA (as well as inter-individual variation) as population-level values, and relies on ANOVA </w:t>
+      </w:r>
+      <w:bookmarkStart w:id="32" w:name="ZOTERO_BREF_cM7pra86IZ9z"/>
+      <w:r>
+        <w:rPr>
+          <w:rFonts w:cs="Calibri"/>
+        </w:rPr>
+        <w:t>(Palmer, 1994</w:t>
+      </w:r>
+      <w:bookmarkEnd w:id="32"/>
+      <w:r>
+        <w:rPr>
+          <w:rFonts w:cs="Calibri"/>
+        </w:rPr>
+        <w:t>)</w:t>
+      </w:r>
+      <w:r>
+        <w:rPr>
+          <w:rFonts w:cs="Calibri"/>
+          <w:lang w:val="en-US"/>
+        </w:rPr>
+        <w:t xml:space="preserve">, as implemented in the </w:t>
+      </w:r>
+      <w:proofErr w:type="spellStart"/>
+      <w:r>
+        <w:rPr>
+          <w:rFonts w:cs="Calibri"/>
+          <w:lang w:val="en-US"/>
+        </w:rPr>
+        <w:t>geomorph</w:t>
+      </w:r>
+      <w:proofErr w:type="spellEnd"/>
+      <w:r>
+        <w:rPr>
+          <w:rFonts w:cs="Calibri"/>
+          <w:lang w:val="en-US"/>
+        </w:rPr>
+        <w:t xml:space="preserve"> R package (function </w:t>
+      </w:r>
+      <w:proofErr w:type="spellStart"/>
+      <w:r>
+        <w:rPr>
+          <w:rFonts w:cs="Calibri"/>
+          <w:lang w:val="en-US"/>
+        </w:rPr>
+        <w:t>bilat.symmetry</w:t>
+      </w:r>
+      <w:proofErr w:type="spellEnd"/>
+      <w:r>
+        <w:rPr>
+          <w:rFonts w:cs="Calibri"/>
+          <w:lang w:val="en-US"/>
+        </w:rPr>
+        <w:t xml:space="preserve">) </w:t>
+      </w:r>
+      <w:bookmarkStart w:id="33" w:name="ZOTERO_BREF_km5RD4Bd9jxA"/>
+      <w:r>
+        <w:rPr>
+          <w:rFonts w:cs="Calibri"/>
+          <w:szCs w:val="24"/>
+          <w:lang w:val="en-US"/>
+        </w:rPr>
+        <w:t xml:space="preserve">(Adams &amp; </w:t>
+      </w:r>
+      <w:proofErr w:type="spellStart"/>
+      <w:r>
+        <w:rPr>
+          <w:rFonts w:cs="Calibri"/>
+          <w:szCs w:val="24"/>
+          <w:lang w:val="en-US"/>
+        </w:rPr>
+        <w:t>Ot</w:t>
+      </w:r>
+      <w:r>
+        <w:t>árola</w:t>
+      </w:r>
+      <w:proofErr w:type="spellEnd"/>
+      <w:r>
+        <w:t>-Castillo, 2013</w:t>
+      </w:r>
       <w:bookmarkEnd w:id="33"/>
-      <w:r>
-        <w:rPr>
-          <w:rFonts w:cs="Calibri"/>
-          <w:lang w:val="en-US"/>
-        </w:rPr>
-        <w:t xml:space="preserve">. Two different approaches were used in the decomposition of asymmetric variation. First, we implemented the approach from </w:t>
-      </w:r>
-      <w:bookmarkStart w:id="34" w:name="ZOTERO_BREF_iRw2R6aZcixc"/>
-      <w:r>
-        <w:rPr>
-          <w:rFonts w:cs="Calibri"/>
-        </w:rPr>
-        <w:t>(Neubauer et al., 2020)</w:t>
-      </w:r>
-      <w:bookmarkEnd w:id="34"/>
-      <w:r>
-        <w:rPr>
-          <w:rFonts w:cs="Calibri"/>
-          <w:lang w:val="en-US"/>
-        </w:rPr>
-        <w:t>, with custom code, to obtain estimates of individual fluctuating asymmetry (</w:t>
-      </w:r>
-      <w:proofErr w:type="spellStart"/>
-      <w:r>
-        <w:rPr>
-          <w:rFonts w:cs="Calibri"/>
-          <w:lang w:val="en-US"/>
-        </w:rPr>
-        <w:t>iFA</w:t>
-      </w:r>
-      <w:proofErr w:type="spellEnd"/>
-      <w:r>
-        <w:rPr>
-          <w:rFonts w:cs="Calibri"/>
-          <w:lang w:val="en-US"/>
-        </w:rPr>
-        <w:t>) and individual directional asymmetry (</w:t>
-      </w:r>
-      <w:proofErr w:type="spellStart"/>
-      <w:r>
-        <w:rPr>
-          <w:rFonts w:cs="Calibri"/>
-          <w:lang w:val="en-US"/>
-        </w:rPr>
-        <w:t>iDA</w:t>
-      </w:r>
-      <w:proofErr w:type="spellEnd"/>
-      <w:r>
-        <w:rPr>
-          <w:rFonts w:cs="Calibri"/>
-          <w:lang w:val="en-US"/>
-        </w:rPr>
-        <w:t xml:space="preserve">) at the individual level. This relies on the use of non-centered PCA on the matrix of differences between the configuration of a given individual and its reflection across the sagittal plane. In the resulting PCA, the center (coordinates [0, 0]) has a biological meaning, since it represents perfect symmetry (i.e. no difference between a configuration and its reflection). If the population average coordinate along one of the PC axes is significantly different from 0, it can be concluded that this axis represents DA variation. Individual positions (averaged across replicates) along this axis can therefore be used as a proxy for </w:t>
-      </w:r>
-      <w:proofErr w:type="spellStart"/>
-      <w:r>
-        <w:rPr>
-          <w:rFonts w:cs="Calibri"/>
-          <w:lang w:val="en-US"/>
-        </w:rPr>
-        <w:t>iDA</w:t>
-      </w:r>
-      <w:proofErr w:type="spellEnd"/>
-      <w:r>
-        <w:rPr>
-          <w:rFonts w:cs="Calibri"/>
-          <w:lang w:val="en-US"/>
-        </w:rPr>
-        <w:t xml:space="preserve"> in shape differences represented by this axis. When the population average along an axis is not different from 0 (and the distribution is not bimodal, which would suggest antisymmetry), the individual positions can serve as a proxy for </w:t>
-      </w:r>
-      <w:proofErr w:type="spellStart"/>
-      <w:r>
-        <w:rPr>
-          <w:rFonts w:cs="Calibri"/>
-          <w:lang w:val="en-US"/>
-        </w:rPr>
-        <w:t>iFA</w:t>
-      </w:r>
-      <w:proofErr w:type="spellEnd"/>
-      <w:r>
-        <w:rPr>
-          <w:rFonts w:cs="Calibri"/>
-          <w:lang w:val="en-US"/>
-        </w:rPr>
-        <w:t>. In addition, individual total asymmetry (</w:t>
-      </w:r>
-      <w:proofErr w:type="spellStart"/>
-      <w:r>
-        <w:rPr>
-          <w:rFonts w:cs="Calibri"/>
-          <w:lang w:val="en-US"/>
-        </w:rPr>
-        <w:t>iTA</w:t>
-      </w:r>
-      <w:proofErr w:type="spellEnd"/>
-      <w:r>
-        <w:rPr>
-          <w:rFonts w:cs="Calibri"/>
-          <w:lang w:val="en-US"/>
-        </w:rPr>
-        <w:t xml:space="preserve">) was also computed as the distance between a configuration and its reflection, averaged across replicates for the same individual. The second decomposition approach estimates DA and FA (as well as inter-individual variation) as population-level values, and relies on ANOVA </w:t>
-      </w:r>
-      <w:bookmarkStart w:id="35" w:name="ZOTERO_BREF_cM7pra86IZ9z"/>
-      <w:r>
-        <w:rPr>
-          <w:rFonts w:cs="Calibri"/>
-        </w:rPr>
-        <w:t>(Palmer, 1994</w:t>
-      </w:r>
-      <w:bookmarkEnd w:id="35"/>
-      <w:r>
-        <w:rPr>
-          <w:rFonts w:cs="Calibri"/>
-        </w:rPr>
-        <w:t>)</w:t>
-      </w:r>
-      <w:r>
-        <w:rPr>
-          <w:rFonts w:cs="Calibri"/>
-          <w:lang w:val="en-US"/>
-        </w:rPr>
-        <w:t xml:space="preserve">, as implemented in the </w:t>
-      </w:r>
-      <w:proofErr w:type="spellStart"/>
-      <w:r>
-        <w:rPr>
-          <w:rFonts w:cs="Calibri"/>
-          <w:lang w:val="en-US"/>
-        </w:rPr>
-        <w:t>geomorph</w:t>
-      </w:r>
-      <w:proofErr w:type="spellEnd"/>
-      <w:r>
-        <w:rPr>
-          <w:rFonts w:cs="Calibri"/>
-          <w:lang w:val="en-US"/>
-        </w:rPr>
-        <w:t xml:space="preserve"> R package (function </w:t>
-      </w:r>
-      <w:proofErr w:type="spellStart"/>
-      <w:r>
-        <w:rPr>
-          <w:rFonts w:cs="Calibri"/>
-          <w:lang w:val="en-US"/>
-        </w:rPr>
-        <w:t>bilat.symmetry</w:t>
-      </w:r>
-      <w:proofErr w:type="spellEnd"/>
-      <w:r>
-        <w:rPr>
-          <w:rFonts w:cs="Calibri"/>
-          <w:lang w:val="en-US"/>
-        </w:rPr>
-        <w:t xml:space="preserve">) </w:t>
-      </w:r>
-      <w:bookmarkStart w:id="36" w:name="ZOTERO_BREF_km5RD4Bd9jxA"/>
-      <w:r>
-        <w:rPr>
-          <w:rFonts w:cs="Calibri"/>
-          <w:szCs w:val="24"/>
-          <w:lang w:val="en-US"/>
-        </w:rPr>
-        <w:t xml:space="preserve">(Adams &amp; </w:t>
-      </w:r>
-      <w:proofErr w:type="spellStart"/>
-      <w:r>
-        <w:rPr>
-          <w:rFonts w:cs="Calibri"/>
-          <w:szCs w:val="24"/>
-          <w:lang w:val="en-US"/>
-        </w:rPr>
-        <w:t>Ot</w:t>
-      </w:r>
-      <w:r>
-        <w:t>árola</w:t>
-      </w:r>
-      <w:proofErr w:type="spellEnd"/>
-      <w:r>
-        <w:t>-Castillo, 2013</w:t>
-      </w:r>
-      <w:bookmarkEnd w:id="36"/>
       <w:r>
         <w:t>)</w:t>
       </w:r>
@@ -3403,23 +3414,9 @@
         <w:rPr>
           <w:lang w:val="en-US"/>
         </w:rPr>
-        <w:t xml:space="preserve">. Replicated landmark configurations for each individual were averaged, and the resulting shapes were used for all following analyses. In this study, we test variational modularity in a strict sense, i.e., whether the grasshopper head shows stronger covariation within than between given </w:t>
-      </w:r>
-      <w:ins w:id="37" w:author="Samuel Ginot" w:date="2023-10-13T14:04:00Z">
-        <w:r>
-          <w:rPr>
-            <w:lang w:val="en-US"/>
-          </w:rPr>
-          <w:t xml:space="preserve">groups of traits / anatomical </w:t>
-        </w:r>
-      </w:ins>
-      <w:r>
-        <w:rPr>
-          <w:lang w:val="en-US"/>
-        </w:rPr>
-        <w:t xml:space="preserve">regions </w:t>
-      </w:r>
-      <w:bookmarkStart w:id="38" w:name="ZOTERO_BREF_MVD4WOE2Rp1e"/>
+        <w:t xml:space="preserve">. Replicated landmark configurations for each individual were averaged, and the resulting shapes were used for all following analyses. In this study, we test variational modularity in a strict sense, i.e., whether the grasshopper head shows stronger covariation within than between given groups of traits / anatomical regions </w:t>
+      </w:r>
+      <w:bookmarkStart w:id="34" w:name="ZOTERO_BREF_MVD4WOE2Rp1e"/>
       <w:r>
         <w:rPr>
           <w:rFonts w:cs="Calibri"/>
@@ -3440,7 +3437,7 @@
         </w:rPr>
         <w:t xml:space="preserve"> &amp; Goswami, 2021)</w:t>
       </w:r>
-      <w:bookmarkEnd w:id="38"/>
+      <w:bookmarkEnd w:id="34"/>
       <w:r>
         <w:rPr>
           <w:lang w:val="en-US"/>
@@ -3534,7 +3531,7 @@
         </w:rPr>
         <w:t xml:space="preserve"> v.0.0.3 package </w:t>
       </w:r>
-      <w:bookmarkStart w:id="39" w:name="ZOTERO_BREF_btRxkT37Pt17"/>
+      <w:bookmarkStart w:id="35" w:name="ZOTERO_BREF_btRxkT37Pt17"/>
       <w:r>
         <w:rPr>
           <w:rFonts w:cs="Calibri"/>
@@ -3555,196 +3552,208 @@
         </w:rPr>
         <w:t>, 2016)</w:t>
       </w:r>
+      <w:bookmarkEnd w:id="35"/>
+      <w:r>
+        <w:rPr>
+          <w:rFonts w:cs="Calibri"/>
+          <w:lang w:val="en-US"/>
+        </w:rPr>
+        <w:t xml:space="preserve">, and CR (Covariance ratio), implemented in the </w:t>
+      </w:r>
+      <w:proofErr w:type="spellStart"/>
+      <w:r>
+        <w:rPr>
+          <w:rFonts w:cs="Calibri"/>
+          <w:lang w:val="en-US"/>
+        </w:rPr>
+        <w:t>geomorph</w:t>
+      </w:r>
+      <w:proofErr w:type="spellEnd"/>
+      <w:r>
+        <w:rPr>
+          <w:rFonts w:cs="Calibri"/>
+          <w:lang w:val="en-US"/>
+        </w:rPr>
+        <w:t xml:space="preserve"> v. 4.0.5 package</w:t>
+      </w:r>
+      <w:bookmarkStart w:id="36" w:name="ZOTERO_BREF_PJ1CbOcjQXTW"/>
+      <w:r>
+        <w:rPr>
+          <w:rFonts w:cs="Calibri"/>
+          <w:lang w:val="en-US"/>
+        </w:rPr>
+        <w:t xml:space="preserve"> </w:t>
+      </w:r>
+      <w:r>
+        <w:rPr>
+          <w:rFonts w:cs="Calibri"/>
+        </w:rPr>
+        <w:t>(Adams, 2016; Adams &amp; Collyer, 2016)</w:t>
+      </w:r>
+      <w:bookmarkEnd w:id="36"/>
+      <w:r>
+        <w:rPr>
+          <w:rFonts w:cs="Calibri"/>
+          <w:lang w:val="en-US"/>
+        </w:rPr>
+        <w:t xml:space="preserve">. Because </w:t>
+      </w:r>
+      <w:proofErr w:type="spellStart"/>
+      <w:r>
+        <w:rPr>
+          <w:rFonts w:cs="Calibri"/>
+          <w:lang w:val="en-US"/>
+        </w:rPr>
+        <w:t>EMMLi</w:t>
+      </w:r>
+      <w:proofErr w:type="spellEnd"/>
+      <w:r>
+        <w:rPr>
+          <w:rFonts w:cs="Calibri"/>
+          <w:lang w:val="en-US"/>
+        </w:rPr>
+        <w:t xml:space="preserve"> has been shown to have high false positive rates and to strongly favor models with more parameters </w:t>
+      </w:r>
+      <w:bookmarkStart w:id="37" w:name="ZOTERO_BREF_f86YAPWxOAd9"/>
+      <w:r>
+        <w:rPr>
+          <w:rFonts w:cs="Calibri"/>
+          <w:lang w:val="en-US"/>
+        </w:rPr>
+        <w:t>(Adams &amp; Collyer, 2019)</w:t>
+      </w:r>
+      <w:bookmarkEnd w:id="37"/>
+      <w:r>
+        <w:rPr>
+          <w:rFonts w:cs="Calibri"/>
+          <w:lang w:val="en-US"/>
+        </w:rPr>
+        <w:t xml:space="preserve">, we only show these results in details in the Supplementary Material. Integration between modules was also tested pairwise for each partition using two-block partial least squares (2B-PLS), as implemented in </w:t>
+      </w:r>
+      <w:proofErr w:type="spellStart"/>
+      <w:r>
+        <w:rPr>
+          <w:rFonts w:cs="Calibri"/>
+          <w:lang w:val="en-US"/>
+        </w:rPr>
+        <w:t>geomorph</w:t>
+      </w:r>
+      <w:proofErr w:type="spellEnd"/>
+      <w:r>
+        <w:rPr>
+          <w:rFonts w:cs="Calibri"/>
+          <w:lang w:val="en-US"/>
+        </w:rPr>
+        <w:t xml:space="preserve">. Because discussions are ongoing about the impact of Procrustes superimposition on results of modularity </w:t>
+      </w:r>
+      <w:r>
+        <w:rPr>
+          <w:rFonts w:cs="Calibri"/>
+          <w:lang w:val="en-US"/>
+        </w:rPr>
+        <w:t xml:space="preserve">and integration </w:t>
+      </w:r>
+      <w:r>
+        <w:rPr>
+          <w:rFonts w:cs="Calibri"/>
+          <w:lang w:val="en-US"/>
+        </w:rPr>
+        <w:t xml:space="preserve">analyses </w:t>
+      </w:r>
+      <w:bookmarkStart w:id="38" w:name="ZOTERO_BREF_0rC7cAJcRDA6"/>
+      <w:r>
+        <w:rPr>
+          <w:rFonts w:cs="Calibri"/>
+          <w:lang w:val="en-US"/>
+        </w:rPr>
+        <w:t>(</w:t>
+      </w:r>
+      <w:proofErr w:type="spellStart"/>
+      <w:r>
+        <w:rPr>
+          <w:rFonts w:cs="Calibri"/>
+          <w:lang w:val="en-US"/>
+        </w:rPr>
+        <w:t>Cardini</w:t>
+      </w:r>
+      <w:proofErr w:type="spellEnd"/>
+      <w:r>
+        <w:rPr>
+          <w:rFonts w:cs="Calibri"/>
+          <w:lang w:val="en-US"/>
+        </w:rPr>
+        <w:t xml:space="preserve">, 2019, 2023; </w:t>
+      </w:r>
+      <w:proofErr w:type="spellStart"/>
+      <w:r>
+        <w:rPr>
+          <w:rFonts w:cs="Calibri"/>
+          <w:lang w:val="en-US"/>
+        </w:rPr>
+        <w:t>Zelditch</w:t>
+      </w:r>
+      <w:proofErr w:type="spellEnd"/>
+      <w:r>
+        <w:rPr>
+          <w:rFonts w:cs="Calibri"/>
+          <w:lang w:val="en-US"/>
+        </w:rPr>
+        <w:t xml:space="preserve"> &amp; </w:t>
+      </w:r>
+      <w:proofErr w:type="spellStart"/>
+      <w:r>
+        <w:rPr>
+          <w:rFonts w:cs="Calibri"/>
+          <w:lang w:val="en-US"/>
+        </w:rPr>
+        <w:t>Swiderski</w:t>
+      </w:r>
+      <w:proofErr w:type="spellEnd"/>
+      <w:r>
+        <w:rPr>
+          <w:rFonts w:cs="Calibri"/>
+          <w:lang w:val="en-US"/>
+        </w:rPr>
+        <w:t>, 2023)</w:t>
+      </w:r>
+      <w:bookmarkEnd w:id="38"/>
+      <w:r>
+        <w:t xml:space="preserve">, we ran our modularity and integration tests and comparisons a second time, while applying a second "local" superimposition module by module. In other terms, the globally superimposed coordinates array was split into "module by module" arrays, which were individually superimposed again. These "module by module" arrays were then concatenated back together in an array of the same dimensions as the original one, and with landmarks in the same order, before running modularity tests and comparisons once more. Although this process entirely removes the </w:t>
+      </w:r>
+      <w:r>
+        <w:t>anatomical</w:t>
+      </w:r>
+      <w:r>
+        <w:t xml:space="preserve"> </w:t>
+      </w:r>
+      <w:r>
+        <w:t>spatial</w:t>
+      </w:r>
+      <w:r>
+        <w:t xml:space="preserve"> and size</w:t>
+      </w:r>
+      <w:r>
+        <w:t xml:space="preserve"> relationship between modules, it does not preclude analyses of </w:t>
+      </w:r>
+      <w:r>
+        <w:t xml:space="preserve">remaining </w:t>
+      </w:r>
+      <w:r>
+        <w:t xml:space="preserve">covariances </w:t>
+      </w:r>
+      <w:bookmarkStart w:id="39" w:name="ZOTERO_BREF_hcLQVUs7H47M"/>
+      <w:r>
+        <w:t>(</w:t>
+      </w:r>
+      <w:proofErr w:type="spellStart"/>
+      <w:r>
+        <w:t>Cardini</w:t>
+      </w:r>
+      <w:proofErr w:type="spellEnd"/>
+      <w:r>
+        <w:t>, 2019)</w:t>
+      </w:r>
       <w:bookmarkEnd w:id="39"/>
-      <w:r>
-        <w:rPr>
-          <w:rFonts w:cs="Calibri"/>
-          <w:lang w:val="en-US"/>
-        </w:rPr>
-        <w:t xml:space="preserve">, and CR (Covariance ratio), implemented in the </w:t>
-      </w:r>
-      <w:proofErr w:type="spellStart"/>
-      <w:r>
-        <w:rPr>
-          <w:rFonts w:cs="Calibri"/>
-          <w:lang w:val="en-US"/>
-        </w:rPr>
-        <w:t>geomorph</w:t>
-      </w:r>
-      <w:proofErr w:type="spellEnd"/>
-      <w:r>
-        <w:rPr>
-          <w:rFonts w:cs="Calibri"/>
-          <w:lang w:val="en-US"/>
-        </w:rPr>
-        <w:t xml:space="preserve"> v. 4.0.5 package</w:t>
-      </w:r>
-      <w:bookmarkStart w:id="40" w:name="ZOTERO_BREF_PJ1CbOcjQXTW"/>
-      <w:ins w:id="41" w:author="Ginot, Samuel" w:date="2023-10-16T15:11:00Z">
-        <w:r>
-          <w:rPr>
-            <w:rFonts w:cs="Calibri"/>
-            <w:lang w:val="en-US"/>
-          </w:rPr>
-          <w:t xml:space="preserve"> </w:t>
-        </w:r>
-      </w:ins>
-      <w:r>
-        <w:rPr>
-          <w:rFonts w:cs="Calibri"/>
-        </w:rPr>
-        <w:t>(Adams, 2016; Adams &amp; Collyer, 2016)</w:t>
-      </w:r>
-      <w:bookmarkEnd w:id="40"/>
-      <w:r>
-        <w:rPr>
-          <w:rFonts w:cs="Calibri"/>
-          <w:lang w:val="en-US"/>
-        </w:rPr>
-        <w:t xml:space="preserve">. Because </w:t>
-      </w:r>
-      <w:proofErr w:type="spellStart"/>
-      <w:r>
-        <w:rPr>
-          <w:rFonts w:cs="Calibri"/>
-          <w:lang w:val="en-US"/>
-        </w:rPr>
-        <w:t>EMMLi</w:t>
-      </w:r>
-      <w:proofErr w:type="spellEnd"/>
-      <w:r>
-        <w:rPr>
-          <w:rFonts w:cs="Calibri"/>
-          <w:lang w:val="en-US"/>
-        </w:rPr>
-        <w:t xml:space="preserve"> has been shown to have high false positive rates and to strongly favor models with more parameters </w:t>
-      </w:r>
-      <w:bookmarkStart w:id="42" w:name="ZOTERO_BREF_f86YAPWxOAd9"/>
-      <w:r>
-        <w:rPr>
-          <w:rFonts w:cs="Calibri"/>
-          <w:lang w:val="en-US"/>
-        </w:rPr>
-        <w:t>(Adams &amp; Collyer, 2019)</w:t>
-      </w:r>
-      <w:bookmarkEnd w:id="42"/>
-      <w:r>
-        <w:rPr>
-          <w:rFonts w:cs="Calibri"/>
-          <w:lang w:val="en-US"/>
-        </w:rPr>
-        <w:t xml:space="preserve">, we only show these results in details in the Supplementary Material. Integration between modules was also tested pairwise for each partition using two-block partial least squares (2B-PLS), as implemented in </w:t>
-      </w:r>
-      <w:proofErr w:type="spellStart"/>
-      <w:r>
-        <w:rPr>
-          <w:rFonts w:cs="Calibri"/>
-          <w:lang w:val="en-US"/>
-        </w:rPr>
-        <w:t>geomorph</w:t>
-      </w:r>
-      <w:proofErr w:type="spellEnd"/>
-      <w:r>
-        <w:rPr>
-          <w:rFonts w:cs="Calibri"/>
-          <w:lang w:val="en-US"/>
-        </w:rPr>
-        <w:t xml:space="preserve">. Because discussions are ongoing about the impact of Procrustes superimposition on results of modularity analyses </w:t>
-      </w:r>
-      <w:bookmarkStart w:id="43" w:name="ZOTERO_BREF_0rC7cAJcRDA6"/>
-      <w:r>
-        <w:rPr>
-          <w:rFonts w:cs="Calibri"/>
-          <w:lang w:val="en-US"/>
-        </w:rPr>
-        <w:t>(</w:t>
-      </w:r>
-      <w:proofErr w:type="spellStart"/>
-      <w:r>
-        <w:rPr>
-          <w:rFonts w:cs="Calibri"/>
-          <w:lang w:val="en-US"/>
-        </w:rPr>
-        <w:t>Cardini</w:t>
-      </w:r>
-      <w:proofErr w:type="spellEnd"/>
-      <w:r>
-        <w:rPr>
-          <w:rFonts w:cs="Calibri"/>
-          <w:lang w:val="en-US"/>
-        </w:rPr>
-        <w:t xml:space="preserve">, 2019, 2023; </w:t>
-      </w:r>
-      <w:proofErr w:type="spellStart"/>
-      <w:r>
-        <w:rPr>
-          <w:rFonts w:cs="Calibri"/>
-          <w:lang w:val="en-US"/>
-        </w:rPr>
-        <w:t>Zelditch</w:t>
-      </w:r>
-      <w:proofErr w:type="spellEnd"/>
-      <w:r>
-        <w:rPr>
-          <w:rFonts w:cs="Calibri"/>
-          <w:lang w:val="en-US"/>
-        </w:rPr>
-        <w:t xml:space="preserve"> &amp; </w:t>
-      </w:r>
-      <w:proofErr w:type="spellStart"/>
-      <w:r>
-        <w:rPr>
-          <w:rFonts w:cs="Calibri"/>
-          <w:lang w:val="en-US"/>
-        </w:rPr>
-        <w:t>Swiderski</w:t>
-      </w:r>
-      <w:proofErr w:type="spellEnd"/>
-      <w:r>
-        <w:rPr>
-          <w:rFonts w:cs="Calibri"/>
-          <w:lang w:val="en-US"/>
-        </w:rPr>
-        <w:t>, 2023)</w:t>
-      </w:r>
-      <w:bookmarkEnd w:id="43"/>
-      <w:r>
-        <w:t>, we ran our modularity and integration tests and comparisons a second time, while applying a second "local" superimposition module by module. In other terms, the globally superimposed coordinates array was split into "module by module" arrays, which were individually superimposed again. These "module by module" arrays were then concatenated back together in an array of the same dimensions as the original one, and with landmarks in the same order, before running modularity tests and comparisons once more. Although this process entirely removes the biological spatial</w:t>
-      </w:r>
-      <w:ins w:id="44" w:author="Ginot, Samuel" w:date="2023-10-16T15:12:00Z">
-        <w:r>
-          <w:t xml:space="preserve"> and size</w:t>
-        </w:r>
-      </w:ins>
-      <w:r>
-        <w:t xml:space="preserve"> relationship between modules, it does not preclude analyses of </w:t>
-      </w:r>
-      <w:ins w:id="45" w:author="Ginot, Samuel" w:date="2023-10-16T15:12:00Z">
-        <w:r>
-          <w:t xml:space="preserve">remaining </w:t>
-        </w:r>
-      </w:ins>
-      <w:r>
-        <w:t>covariances</w:t>
-      </w:r>
-      <w:ins w:id="46" w:author="Samuel Ginot" w:date="2023-10-13T11:45:00Z">
-        <w:r>
-          <w:t xml:space="preserve"> </w:t>
-        </w:r>
-      </w:ins>
-      <w:bookmarkStart w:id="47" w:name="ZOTERO_BREF_hcLQVUs7H47M"/>
-      <w:r>
-        <w:t>(</w:t>
-      </w:r>
-      <w:proofErr w:type="spellStart"/>
-      <w:r>
-        <w:t>Cardini</w:t>
-      </w:r>
-      <w:proofErr w:type="spellEnd"/>
-      <w:r>
-        <w:t>, 2019)</w:t>
-      </w:r>
-      <w:bookmarkEnd w:id="47"/>
       <w:r>
         <w:t>. We then compare results from both approaches (i.e. global superimposition and module by module superimposition).</w:t>
       </w:r>
@@ -3834,7 +3843,28 @@
           <w:rFonts w:cs="Calibri"/>
           <w:lang w:val="en-US"/>
         </w:rPr>
-        <w:t xml:space="preserve">). One hypothesis was that a functional key-and-lock principle for good occlusion between mandibles would lead to an optimum asymmetry value maximizing bite forces, and therefore to a quadratic relationship between BF and </w:t>
+        <w:t xml:space="preserve">). One hypothesis was that </w:t>
+      </w:r>
+      <w:r>
+        <w:rPr>
+          <w:rFonts w:cs="Calibri"/>
+          <w:lang w:val="en-US"/>
+        </w:rPr>
+        <w:t>the</w:t>
+      </w:r>
+      <w:r>
+        <w:rPr>
+          <w:rFonts w:cs="Calibri"/>
+          <w:lang w:val="en-US"/>
+        </w:rPr>
+        <w:t xml:space="preserve"> </w:t>
+      </w:r>
+      <w:r>
+        <w:rPr>
+          <w:rFonts w:cs="Calibri"/>
+          <w:lang w:val="en-US"/>
+        </w:rPr>
+        <w:t xml:space="preserve">functional key-and-lock principle for good occlusion between mandibles would lead to an optimum asymmetry value maximizing bite forces, and therefore to a quadratic relationship between BF and </w:t>
       </w:r>
       <w:proofErr w:type="spellStart"/>
       <w:r>
@@ -3908,7 +3938,7 @@
         </w:rPr>
         <w:t xml:space="preserve">), which can be viewed as a measure of adaptive accuracy </w:t>
       </w:r>
-      <w:bookmarkStart w:id="48" w:name="ZOTERO_BREF_68QdmUc7oQYV"/>
+      <w:bookmarkStart w:id="40" w:name="ZOTERO_BREF_68QdmUc7oQYV"/>
       <w:r>
         <w:rPr>
           <w:rFonts w:cs="Calibri"/>
@@ -3925,7 +3955,7 @@
       <w:r>
         <w:t xml:space="preserve"> &amp; Hansen, 2008)</w:t>
       </w:r>
-      <w:bookmarkEnd w:id="48"/>
+      <w:bookmarkEnd w:id="40"/>
       <w:r>
         <w:rPr>
           <w:rFonts w:cs="Calibri"/>
@@ -4160,43 +4190,7 @@
           <w:szCs w:val="24"/>
           <w:lang w:val="en-US"/>
         </w:rPr>
-        <w:t xml:space="preserve"> suggests the most likely modularity partition is the "Head-Mandibles asymmetric-Sensory" one (Fig. 2D), followed by the "Head-Mandibles asymmetric" one (Fig. 2C). On the other hand, the comparison between CR tests suggests the strongest modular signal is found in the simple 2-module "Head-Mandibles" partition (Fig. 2A). CR suggests that all modular partitions are significantly different from the null hypothesis of no modularity, but also that </w:t>
-      </w:r>
-      <w:ins w:id="49" w:author="Samuel Ginot" w:date="2023-10-13T12:09:00Z">
-        <w:r>
-          <w:rPr>
-            <w:rFonts w:cs="Calibri"/>
-            <w:szCs w:val="24"/>
-            <w:lang w:val="en-US"/>
-          </w:rPr>
-          <w:t xml:space="preserve">the strengths of </w:t>
-        </w:r>
-      </w:ins>
-      <w:r>
-        <w:rPr>
-          <w:rFonts w:cs="Calibri"/>
-          <w:szCs w:val="24"/>
-          <w:lang w:val="en-US"/>
-        </w:rPr>
-        <w:t xml:space="preserve">modular signals </w:t>
-      </w:r>
-      <w:ins w:id="50" w:author="Samuel Ginot" w:date="2023-10-13T12:09:00Z">
-        <w:r>
-          <w:rPr>
-            <w:rFonts w:cs="Calibri"/>
-            <w:szCs w:val="24"/>
-            <w:lang w:val="en-US"/>
-          </w:rPr>
-          <w:t>between</w:t>
-        </w:r>
-      </w:ins>
-      <w:r>
-        <w:rPr>
-          <w:rFonts w:cs="Calibri"/>
-          <w:szCs w:val="24"/>
-          <w:lang w:val="en-US"/>
-        </w:rPr>
-        <w:t xml:space="preserve"> all those partitions are not significantly different from each other (Table 2). It should also be noted that the partition with the second largest modular effect is the most complex model, the 4 modules "Head-Mandibles asymmetric-Sensory" partition. When running the comparison of CR tests again after module-by-module superimposition, the Z</w:t>
+        <w:t xml:space="preserve"> suggests the most likely modularity partition is the "Head-Mandibles asymmetric-Sensory" one (Fig. 2D), followed by the "Head-Mandibles asymmetric" one (Fig. 2C). On the other hand, the comparison between CR tests suggests the strongest modular signal is found in the simple 2-module "Head-Mandibles" partition (Fig. 2A). CR suggests that all modular partitions are significantly different from the null hypothesis of no modularity, but also that the strengths of modular signals between all those partitions are not significantly different from each other (Table 2). It should also be noted that the partition with the second largest modular effect is the most complex model, the 4 modules "Head-Mandibles asymmetric-Sensory" partition. When running the comparison of CR tests again after module-by-module superimposition, the Z</w:t>
       </w:r>
       <w:r>
         <w:rPr>
@@ -4248,16 +4242,14 @@
         </w:rPr>
         <w:t>Pairwise between-module integration analyses (Table 3, Fig. 6) show significant integration between modules in all partitions (all P &lt; 0.02). Differences in integration signal between partitions are generally non-significant (Table 3). The exceptions are the "Half-Half" and "Mandibles only"</w:t>
       </w:r>
-      <w:ins w:id="51" w:author="Ginot, Samuel" w:date="2023-11-06T11:44:00Z">
-        <w:r>
-          <w:rPr>
-            <w:rFonts w:cs="Calibri"/>
-            <w:szCs w:val="24"/>
-            <w:lang w:val="en-US"/>
-          </w:rPr>
-          <w:t xml:space="preserve"> partitions</w:t>
-        </w:r>
-      </w:ins>
+      <w:r>
+        <w:rPr>
+          <w:rFonts w:cs="Calibri"/>
+          <w:szCs w:val="24"/>
+          <w:lang w:val="en-US"/>
+        </w:rPr>
+        <w:t xml:space="preserve"> partitions</w:t>
+      </w:r>
       <w:r>
         <w:rPr>
           <w:rFonts w:cs="Calibri"/>
@@ -4290,25 +4282,7 @@
           <w:szCs w:val="24"/>
           <w:lang w:val="en-US"/>
         </w:rPr>
-        <w:t xml:space="preserve"> values are standardized and can be compared). When using module by module superimposition, results are globally similar, with a fairly strong positive relationship between pairwise r</w:t>
-      </w:r>
-      <w:ins w:id="52" w:author="Samuel Ginot" w:date="2023-10-13T12:18:00Z">
-        <w:r>
-          <w:rPr>
-            <w:rFonts w:cs="Calibri"/>
-            <w:szCs w:val="24"/>
-            <w:lang w:val="en-US"/>
-          </w:rPr>
-          <w:t>-</w:t>
-        </w:r>
-      </w:ins>
-      <w:r>
-        <w:rPr>
-          <w:rFonts w:cs="Calibri"/>
-          <w:szCs w:val="24"/>
-          <w:lang w:val="en-US"/>
-        </w:rPr>
-        <w:t>PLS values computed after global vs. module-by-module superimposition (Fig. 6, Supp. Fig. 2, R² = 0.6783, P &lt; 0.0001). Integration signal is systematically weaker after module-by-module superimposition than after global superimposition. More importantly, these differences lead also to differences in significance (Supp. Fig. 2): while all tests were significant when using the global superimposition, with module-by-module superimposition, integration was not found to be significant in the "Head-Mandibles", the "Head-Mandibles-Sensory", and the "Ventral-Dorsal" partitions. All other partition had significant integration (all P = 0.001), but even in these cases, pairwise integration relationships between individual modules were not always the same as when using global superimposition.</w:t>
+        <w:t xml:space="preserve"> values are standardized and can be compared). When using module by module superimposition, results are globally similar, with a fairly strong positive relationship between pairwise r-PLS values computed after global vs. module-by-module superimposition (Fig. 6, Supp. Fig. 2, R² = 0.6783, P &lt; 0.0001). Integration signal is systematically weaker after module-by-module superimposition than after global superimposition. More importantly, these differences lead also to differences in significance (Supp. Fig. 2): while all tests were significant when using the global superimposition, with module-by-module superimposition, integration was not found to be significant in the "Head-Mandibles", the "Head-Mandibles-Sensory", and the "Ventral-Dorsal" partitions. All other partition had significant integration (all P = 0.001), but even in these cases, pairwise integration relationships between individual modules were not always the same as when using global superimposition.</w:t>
       </w:r>
     </w:p>
     <w:p>
@@ -4782,15 +4756,13 @@
         </w:rPr>
         <w:t xml:space="preserve"> (Table 1, Fig. 4). Most of this directional asymmetry concentrates at the mandibles, as expected since they are conspicuously asymmetric structures, but also in surrounding head structures (Fig. 3). Fluctuating asymmetry (FA) was also significant, although accounting for much less variation </w:t>
       </w:r>
-      <w:ins w:id="53" w:author="Ginot, Samuel" w:date="2023-11-06T11:51:00Z">
-        <w:r>
-          <w:rPr>
-            <w:rFonts w:cs="Calibri"/>
-            <w:lang w:val="en-US"/>
-          </w:rPr>
-          <w:t xml:space="preserve">than </w:t>
-        </w:r>
-      </w:ins>
+      <w:r>
+        <w:rPr>
+          <w:rFonts w:cs="Calibri"/>
+          <w:lang w:val="en-US"/>
+        </w:rPr>
+        <w:t xml:space="preserve">than </w:t>
+      </w:r>
       <w:r>
         <w:rPr>
           <w:rFonts w:cs="Calibri"/>
@@ -4798,24 +4770,13 @@
         </w:rPr>
         <w:t>DA. Despite being more spread out than DA, the largest FA was also found in the mandibles. We also showed that the level of individual head asymmetry does not appear to influence individual biting performance (Fig. 7). Significant modularity was found, with the strongest modular signal in the 2 modules partition separating the head capsule (including sensory structures and the clypeus and labrum) from the mandibles (both sides combined) (Table 2, Fig. 5). While left and right mandible</w:t>
       </w:r>
-      <w:del w:id="54" w:author="Ginot, Samuel" w:date="2023-11-06T11:53:00Z">
-        <w:r>
-          <w:rPr>
-            <w:rFonts w:cs="Calibri"/>
-            <w:lang w:val="en-US"/>
-          </w:rPr>
-          <w:delText>s</w:delText>
-        </w:r>
-      </w:del>
-      <w:ins w:id="55" w:author="Ginot, Samuel" w:date="2023-11-06T11:53:00Z">
-        <w:r>
-          <w:rPr>
-            <w:rFonts w:cs="Calibri"/>
-            <w:lang w:val="en-US"/>
-          </w:rPr>
-          <w:t xml:space="preserve"> shapes</w:t>
-        </w:r>
-      </w:ins>
+      <w:r>
+        <w:rPr>
+          <w:rFonts w:cs="Calibri"/>
+          <w:lang w:val="en-US"/>
+        </w:rPr>
+        <w:t xml:space="preserve"> shapes</w:t>
+      </w:r>
       <w:r>
         <w:rPr>
           <w:rFonts w:cs="Calibri"/>
@@ -4872,7 +4833,7 @@
         </w:rPr>
         <w:t xml:space="preserve">, and therefore being an integrated anatomical unit </w:t>
       </w:r>
-      <w:bookmarkStart w:id="56" w:name="ZOTERO_BREF_y0vWAZhyk2XD"/>
+      <w:bookmarkStart w:id="41" w:name="ZOTERO_BREF_y0vWAZhyk2XD"/>
       <w:r>
         <w:rPr>
           <w:rFonts w:cs="Calibri"/>
@@ -4880,23 +4841,35 @@
         </w:rPr>
         <w:t>(Minelli et al., 2013)</w:t>
       </w:r>
-      <w:bookmarkEnd w:id="56"/>
-      <w:r>
-        <w:rPr>
-          <w:rFonts w:cs="Calibri"/>
-          <w:lang w:val="en-US"/>
-        </w:rPr>
-        <w:t>, the insect head is also to some extent</w:t>
-      </w:r>
-      <w:ins w:id="57" w:author="Ginot, Samuel" w:date="2023-11-06T10:49:00Z">
-        <w:r>
-          <w:rPr>
-            <w:rFonts w:cs="Calibri"/>
-            <w:lang w:val="en-US"/>
-          </w:rPr>
-          <w:t xml:space="preserve"> variationally</w:t>
-        </w:r>
-      </w:ins>
+      <w:bookmarkEnd w:id="41"/>
+      <w:r>
+        <w:rPr>
+          <w:rFonts w:cs="Calibri"/>
+          <w:lang w:val="en-US"/>
+        </w:rPr>
+        <w:t>,</w:t>
+      </w:r>
+      <w:r>
+        <w:rPr>
+          <w:rFonts w:cs="Calibri"/>
+          <w:lang w:val="en-US"/>
+        </w:rPr>
+        <w:t xml:space="preserve"> our results show that</w:t>
+      </w:r>
+      <w:r>
+        <w:rPr>
+          <w:rFonts w:cs="Calibri"/>
+          <w:lang w:val="en-US"/>
+        </w:rPr>
+        <w:t xml:space="preserve"> the insect head is also to some extent</w:t>
+      </w:r>
+      <w:r>
+        <w:rPr>
+          <w:rFonts w:cs="Calibri"/>
+          <w:lang w:val="en-US"/>
+        </w:rPr>
+        <w:t xml:space="preserve"> variationally</w:t>
+      </w:r>
       <w:r>
         <w:rPr>
           <w:rFonts w:cs="Calibri"/>
@@ -4904,7 +4877,7 @@
         </w:rPr>
         <w:t xml:space="preserve"> modular. This result fits with the fact that different parts of the head derive developmentally from various specialized segments </w:t>
       </w:r>
-      <w:bookmarkStart w:id="58" w:name="ZOTERO_BREF_70wft38ECdda"/>
+      <w:bookmarkStart w:id="42" w:name="ZOTERO_BREF_70wft38ECdda"/>
       <w:r>
         <w:rPr>
           <w:rFonts w:cs="Calibri"/>
@@ -4928,13 +4901,763 @@
         </w:rPr>
         <w:t xml:space="preserve"> &amp; Bucher, 2010)</w:t>
       </w:r>
-      <w:bookmarkEnd w:id="58"/>
-      <w:r>
-        <w:rPr>
-          <w:rFonts w:cs="Calibri"/>
-          <w:lang w:val="en-US"/>
-        </w:rPr>
-        <w:t>, which are then used for different functions. It appears that the mandibles form a functional module for feeding, while the dorsal half of the head is a functional module for sensing. Within the feeding module, we also propose that, given the data, the conspicuously asymmetric mandible shapes are best explained by developmental modularity between left and right sides.</w:t>
+      <w:bookmarkEnd w:id="42"/>
+      <w:r>
+        <w:rPr>
+          <w:rFonts w:cs="Calibri"/>
+          <w:lang w:val="en-US"/>
+        </w:rPr>
+        <w:t xml:space="preserve">, which are then used for different functions. </w:t>
+      </w:r>
+      <w:r>
+        <w:rPr>
+          <w:rFonts w:cs="Calibri"/>
+          <w:lang w:val="en-US"/>
+        </w:rPr>
+        <w:t>Variational modularity patterns support the idea</w:t>
+      </w:r>
+      <w:r>
+        <w:rPr>
+          <w:rFonts w:cs="Calibri"/>
+          <w:lang w:val="en-US"/>
+        </w:rPr>
+        <w:t xml:space="preserve"> that the mandibles form a functional module for feeding, while the dorsal half of the head is a functional module for sensing. Within the feeding module, we also propose that, given </w:t>
+      </w:r>
+      <w:r>
+        <w:rPr>
+          <w:rFonts w:cs="Calibri"/>
+          <w:lang w:val="en-US"/>
+        </w:rPr>
+        <w:t>our</w:t>
+      </w:r>
+      <w:r>
+        <w:rPr>
+          <w:rFonts w:cs="Calibri"/>
+          <w:lang w:val="en-US"/>
+        </w:rPr>
+        <w:t xml:space="preserve"> </w:t>
+      </w:r>
+      <w:r>
+        <w:rPr>
+          <w:rFonts w:cs="Calibri"/>
+          <w:lang w:val="en-US"/>
+        </w:rPr>
+        <w:t xml:space="preserve">data, the conspicuously asymmetric mandible shapes are </w:t>
+      </w:r>
+      <w:r>
+        <w:rPr>
+          <w:rFonts w:cs="Calibri"/>
+          <w:lang w:val="en-US"/>
+        </w:rPr>
+        <w:lastRenderedPageBreak/>
+        <w:t>best explained by developmental modularity between left and right sides.</w:t>
+      </w:r>
+      <w:r>
+        <w:rPr>
+          <w:rFonts w:cs="Calibri"/>
+        </w:rPr>
+        <w:t xml:space="preserve"> </w:t>
+      </w:r>
+      <w:r>
+        <w:rPr>
+          <w:rFonts w:cs="Calibri"/>
+          <w:lang w:val="en-US"/>
+        </w:rPr>
+        <w:t>Indeed, b</w:t>
+      </w:r>
+      <w:r>
+        <w:rPr>
+          <w:rFonts w:cs="Calibri"/>
+          <w:lang w:val="en-US"/>
+        </w:rPr>
+        <w:t>oth approaches used to test and compare modularity partitions of the head lend some support to the fact that the left and right mandibles each constitute a variational module (hypothesis (</w:t>
+      </w:r>
+      <w:proofErr w:type="spellStart"/>
+      <w:r>
+        <w:rPr>
+          <w:rFonts w:cs="Calibri"/>
+          <w:lang w:val="en-US"/>
+        </w:rPr>
+        <w:t>i</w:t>
+      </w:r>
+      <w:proofErr w:type="spellEnd"/>
+      <w:r>
+        <w:rPr>
+          <w:rFonts w:cs="Calibri"/>
+          <w:lang w:val="en-US"/>
+        </w:rPr>
+        <w:t xml:space="preserve">) of the Introduction). While </w:t>
+      </w:r>
+      <w:proofErr w:type="spellStart"/>
+      <w:r>
+        <w:rPr>
+          <w:rFonts w:cs="Calibri"/>
+          <w:lang w:val="en-US"/>
+        </w:rPr>
+        <w:t>EMMLi</w:t>
+      </w:r>
+      <w:proofErr w:type="spellEnd"/>
+      <w:r>
+        <w:rPr>
+          <w:rFonts w:cs="Calibri"/>
+          <w:lang w:val="en-US"/>
+        </w:rPr>
+        <w:t xml:space="preserve"> strongly favors partitions in which left and right mandibles are separate modules (Fig. 2C-D), it should be noted that these are also partitions which have a large number of parameters to estimate (Supp. Table 1). As the </w:t>
+      </w:r>
+      <w:proofErr w:type="spellStart"/>
+      <w:r>
+        <w:rPr>
+          <w:rFonts w:cs="Calibri"/>
+          <w:lang w:val="en-US"/>
+        </w:rPr>
+        <w:t>EMMLi</w:t>
+      </w:r>
+      <w:proofErr w:type="spellEnd"/>
+      <w:r>
+        <w:rPr>
+          <w:rFonts w:cs="Calibri"/>
+          <w:lang w:val="en-US"/>
+        </w:rPr>
+        <w:t xml:space="preserve"> approach was shown to artificially favor partitions with more parameters </w:t>
+      </w:r>
+      <w:bookmarkStart w:id="43" w:name="ZOTERO_BREF_iQAmma8wn06h"/>
+      <w:r>
+        <w:rPr>
+          <w:rFonts w:cs="Calibri"/>
+          <w:lang w:val="en-US"/>
+        </w:rPr>
+        <w:t>(Adams &amp; Collyer, 2019)</w:t>
+      </w:r>
+      <w:bookmarkEnd w:id="43"/>
+      <w:r>
+        <w:t>, this result may therefore be spurious. On the other hand, the CR modularity analyses also showed significant modularity in partitions which separate left and right mandibles (Table 2). Although these partitions are not the ones showing the strongest modularity scores, differences with other partitions are not significant. It therefore appears there is a degree, albeit limited, of variational autonomy between the left and right mandibles. Several factors may play a role in this autonomy: To achieve conspicuously different morphologies, left and right mandible developmental pathways must be</w:t>
+      </w:r>
+      <w:r>
+        <w:t xml:space="preserve"> neighbouring, but</w:t>
+      </w:r>
+      <w:r>
+        <w:t xml:space="preserve"> to some extent divergent </w:t>
+      </w:r>
+      <w:bookmarkStart w:id="44" w:name="ZOTERO_BREF_hAtWOIK1s3WR"/>
+      <w:r>
+        <w:t>(Meinhardt, 2001; Palmer, 2004</w:t>
+      </w:r>
+      <w:bookmarkEnd w:id="44"/>
+      <w:r>
+        <w:t>)</w:t>
+      </w:r>
+      <w:r>
+        <w:t xml:space="preserve">. </w:t>
+      </w:r>
+      <w:r>
+        <w:t>This divergence may in turn be a source of decorrelation between mandibles, allowing variable left-right differences, and causing slight variational modularity</w:t>
+      </w:r>
+      <w:r>
+        <w:t>.</w:t>
+      </w:r>
+      <w:r>
+        <w:t xml:space="preserve"> Another, non-exclusive possibility is revealed by the relatively large magnitude of FA located at the mandible incisivi (Supp. Fig. 1). Because FA is of random direction, it may </w:t>
+      </w:r>
+      <w:r>
+        <w:t>also</w:t>
+      </w:r>
+      <w:r>
+        <w:t xml:space="preserve"> reduce the correlation between left and right mandible shapes.</w:t>
+      </w:r>
+      <w:r>
+        <w:t xml:space="preserve"> However, the amount of variation explained by FA is very limited in comparison to DA, which would suggest that the influence of FA on modularity patterns is small.</w:t>
+      </w:r>
+    </w:p>
+    <w:p>
+      <w:r>
+        <w:t xml:space="preserve">Although mandibles have some degree of autonomy from each other, they remain strongly integrated (Fig. 6C-D, Table 3), and the strongest modular signal retrieved by the CR analysis is in the two modules partition which combines both mandibles into one module (Fig. 2A, Table 2), and the head structures in a second module. This suggests that the functional selection for matching left and right mandible shapes is limiting deviations from the left and right respective target phenotypes. </w:t>
+      </w:r>
+      <w:r>
+        <w:t xml:space="preserve">In other terms, the developmental pathways for left and right mandibles must diverge at some point, but their combined target phenotype must be tightly integrated. </w:t>
+      </w:r>
+      <w:r>
+        <w:t>This is corroborated by the relatively small CV</w:t>
+      </w:r>
+      <w:r>
+        <w:rPr>
+          <w:vertAlign w:val="subscript"/>
+        </w:rPr>
+        <w:t>P</w:t>
+      </w:r>
+      <w:r>
+        <w:t xml:space="preserve"> of </w:t>
+      </w:r>
+      <w:proofErr w:type="spellStart"/>
+      <w:r>
+        <w:t>iTA</w:t>
+      </w:r>
+      <w:proofErr w:type="spellEnd"/>
+      <w:r>
+        <w:t xml:space="preserve"> and </w:t>
+      </w:r>
+      <w:proofErr w:type="spellStart"/>
+      <w:r>
+        <w:t>iDA</w:t>
+      </w:r>
+      <w:proofErr w:type="spellEnd"/>
+      <w:r>
+        <w:t xml:space="preserve">, </w:t>
+      </w:r>
+      <w:r>
+        <w:t>which fall in the range</w:t>
+      </w:r>
+      <w:r>
+        <w:t xml:space="preserve"> of</w:t>
+      </w:r>
+      <w:r>
+        <w:t xml:space="preserve"> values for</w:t>
+      </w:r>
+      <w:r>
+        <w:t xml:space="preserve"> </w:t>
+      </w:r>
+      <w:r>
+        <w:t xml:space="preserve">characters under selection </w:t>
+      </w:r>
+      <w:bookmarkStart w:id="45" w:name="ZOTERO_BREF_HUyDELwvmtSo"/>
+      <w:r>
+        <w:t xml:space="preserve">(Hansen et al., 2006; </w:t>
+      </w:r>
+      <w:proofErr w:type="spellStart"/>
+      <w:r>
+        <w:t>Pélabon</w:t>
+      </w:r>
+      <w:proofErr w:type="spellEnd"/>
+      <w:r>
+        <w:t xml:space="preserve"> &amp; Hansen, 2008</w:t>
+      </w:r>
+      <w:bookmarkEnd w:id="45"/>
+      <w:r>
+        <w:t>).</w:t>
+      </w:r>
+    </w:p>
+    <w:p>
+      <w:pPr>
+        <w:rPr>
+          <w:lang w:val="en-US"/>
+        </w:rPr>
+      </w:pPr>
+      <w:r>
+        <w:t>Variational modularity</w:t>
+      </w:r>
+      <w:r>
+        <w:t xml:space="preserve"> between the mandibles and the rest of the head might have been expected, considering that the mandibles constitute both a developmentally </w:t>
+      </w:r>
+      <w:bookmarkStart w:id="46" w:name="ZOTERO_BREF_vF2GNk5973Xc"/>
+      <w:r>
+        <w:t>(</w:t>
+      </w:r>
+      <w:proofErr w:type="spellStart"/>
+      <w:r>
+        <w:t>Posnien</w:t>
+      </w:r>
+      <w:proofErr w:type="spellEnd"/>
+      <w:r>
+        <w:t xml:space="preserve"> &amp; Bucher, 2010</w:t>
+      </w:r>
+      <w:bookmarkEnd w:id="46"/>
+      <w:r>
+        <w:t xml:space="preserve">) and functionally distinct module. Our results </w:t>
+      </w:r>
+      <w:r>
+        <w:t>constitute evidence</w:t>
+      </w:r>
+      <w:r>
+        <w:t xml:space="preserve"> that modularity between the head and the mandibles allow</w:t>
+      </w:r>
+      <w:r>
+        <w:t>s</w:t>
+      </w:r>
+      <w:r>
+        <w:t xml:space="preserve"> conspicuous asymmetry to appear in the mandibles while maintaining the head's global symmetry. This could potentially be a general rule in cases of conspicuous asymmetry arising in Bilaterians, where modularity may be </w:t>
+      </w:r>
+      <w:r>
+        <w:rPr>
+          <w:lang w:val="en-US"/>
+        </w:rPr>
+        <w:t>an</w:t>
+      </w:r>
+      <w:r>
+        <w:t xml:space="preserve"> evolutionary way to relax locally the constraints of symmetry, akin to the more general idea that modularity may "</w:t>
+      </w:r>
+      <w:proofErr w:type="spellStart"/>
+      <w:r>
+        <w:t>favor</w:t>
+      </w:r>
+      <w:proofErr w:type="spellEnd"/>
+      <w:r>
+        <w:t xml:space="preserve"> evolvability by allowing one module to change without interfering with the rest of the organism" </w:t>
+      </w:r>
+      <w:bookmarkStart w:id="47" w:name="ZOTERO_BREF_EIYlyl5k9kwt"/>
+      <w:r>
+        <w:t>(Hansen, 2003)</w:t>
+      </w:r>
+      <w:bookmarkEnd w:id="47"/>
+      <w:r>
+        <w:t>.</w:t>
+      </w:r>
+      <w:r>
+        <w:rPr>
+          <w:lang w:val="en-US"/>
+        </w:rPr>
+        <w:t xml:space="preserve"> For the skull of toothed whales</w:t>
+      </w:r>
+      <w:r>
+        <w:rPr>
+          <w:lang w:val="en-US"/>
+        </w:rPr>
+        <w:t>,</w:t>
+      </w:r>
+      <w:r>
+        <w:rPr>
+          <w:lang w:val="en-US"/>
+        </w:rPr>
+        <w:t xml:space="preserve"> it was suggested that it is asymmetry which drives modularity </w:t>
+      </w:r>
+      <w:r>
+        <w:rPr>
+          <w:rFonts w:cs="Calibri"/>
+        </w:rPr>
+        <w:t>(Churchill et al., 2019).</w:t>
+      </w:r>
+      <w:r>
+        <w:rPr>
+          <w:lang w:val="en-US"/>
+        </w:rPr>
+        <w:t xml:space="preserve"> We instead propose that modularity is one prerequisite for conspicuous asymmetry to start evolving. This fits in our opinion better with the idea that modularity allows traits to evolve independently </w:t>
+      </w:r>
+      <w:bookmarkStart w:id="48" w:name="ZOTERO_BREF_GYjtrntB6nLf"/>
+      <w:r>
+        <w:rPr>
+          <w:rFonts w:cs="Calibri"/>
+          <w:lang w:val="en-US"/>
+        </w:rPr>
+        <w:t xml:space="preserve">(Hansen, 2003; </w:t>
+      </w:r>
+      <w:proofErr w:type="spellStart"/>
+      <w:r>
+        <w:rPr>
+          <w:rFonts w:cs="Calibri"/>
+          <w:lang w:val="en-US"/>
+        </w:rPr>
+        <w:t>Zelditch</w:t>
+      </w:r>
+      <w:proofErr w:type="spellEnd"/>
+      <w:r>
+        <w:rPr>
+          <w:rFonts w:cs="Calibri"/>
+          <w:lang w:val="en-US"/>
+        </w:rPr>
+        <w:t xml:space="preserve"> &amp; Goswami, 2021)</w:t>
+      </w:r>
+      <w:bookmarkEnd w:id="48"/>
+      <w:r>
+        <w:rPr>
+          <w:rFonts w:cs="Calibri"/>
+          <w:lang w:val="en-US"/>
+        </w:rPr>
+        <w:t>.</w:t>
+      </w:r>
+      <w:r>
+        <w:rPr>
+          <w:lang w:val="en-US"/>
+        </w:rPr>
+        <w:t xml:space="preserve"> It might also be the case that there are strong evolutionary positive feedbacks between modularity and asymmetry: for example, once conspicuously asymmetric structures appear, they may be used for divergent functions, which would entail disruptive selection, reinforcing integration </w:t>
+      </w:r>
+      <w:r>
+        <w:rPr>
+          <w:i/>
+          <w:iCs/>
+          <w:lang w:val="en-US"/>
+        </w:rPr>
+        <w:t>within</w:t>
+      </w:r>
+      <w:r>
+        <w:rPr>
+          <w:lang w:val="en-US"/>
+        </w:rPr>
+        <w:t xml:space="preserve"> left and right structures and increasing modularity </w:t>
+      </w:r>
+      <w:r>
+        <w:rPr>
+          <w:i/>
+          <w:iCs/>
+          <w:lang w:val="en-US"/>
+        </w:rPr>
+        <w:t>between</w:t>
+      </w:r>
+      <w:r>
+        <w:rPr>
+          <w:lang w:val="en-US"/>
+        </w:rPr>
+        <w:t xml:space="preserve"> them.</w:t>
+      </w:r>
+    </w:p>
+    <w:p>
+      <w:r>
+        <w:rPr>
+          <w:lang w:val="en-US"/>
+        </w:rPr>
+        <w:t xml:space="preserve">Additionally, the link between conspicuous asymmetry and modularity is probably dependent on the type of anatomical and functional relationships between left and right structures, and their </w:t>
+      </w:r>
+      <w:r>
+        <w:rPr>
+          <w:lang w:val="en-US"/>
+        </w:rPr>
+        <w:lastRenderedPageBreak/>
+        <w:t xml:space="preserve">symmetrical surroundings. </w:t>
+      </w:r>
+      <w:r>
+        <w:t xml:space="preserve">In the case of the grasshopper, mandibles are working together to achieve a single function, which certainly constrains the degree of modularity between left and right sides. In other cases, such as </w:t>
+      </w:r>
+      <w:r>
+        <w:t xml:space="preserve">claws </w:t>
+      </w:r>
+      <w:r>
+        <w:t xml:space="preserve">of lobsters or fiddler crabs, left and right functions are divergent, and one might therefore expect even stronger left-right autonomy, although there is data indicating significant linkage in dimorphic crab claws </w:t>
+      </w:r>
+      <w:bookmarkStart w:id="49" w:name="ZOTERO_BREF_BOBZmCpDI6dC"/>
+      <w:r>
+        <w:t>(</w:t>
+      </w:r>
+      <w:proofErr w:type="spellStart"/>
+      <w:r>
+        <w:t>Levinton</w:t>
+      </w:r>
+      <w:proofErr w:type="spellEnd"/>
+      <w:r>
+        <w:t>, 2016)</w:t>
+      </w:r>
+      <w:bookmarkEnd w:id="49"/>
+      <w:r>
+        <w:t>.</w:t>
+      </w:r>
+      <w:r>
+        <w:t xml:space="preserve"> It should however be noted that such potential left-right autonomy does not necessarily entail differences in the level of within-side integration, and indeed </w:t>
+      </w:r>
+      <w:r>
+        <w:t>no difference</w:t>
+      </w:r>
+      <w:r>
+        <w:t xml:space="preserve"> in integration was found in aeglid fighting and non-fighting claws </w:t>
+      </w:r>
+      <w:bookmarkStart w:id="50" w:name="ZOTERO_BREF_zlnQ9zcQounR"/>
+      <w:r>
+        <w:rPr>
+          <w:rFonts w:ascii="Calibri" w:hAnsi="Calibri" w:cs="Calibri"/>
+        </w:rPr>
+        <w:t>(Nogueira et al., 2022)</w:t>
+      </w:r>
+      <w:bookmarkEnd w:id="50"/>
+      <w:r>
+        <w:t>.</w:t>
+      </w:r>
+      <w:r>
+        <w:t xml:space="preserve"> On the other hand,</w:t>
+      </w:r>
+      <w:r>
+        <w:t xml:space="preserve"> </w:t>
+      </w:r>
+      <w:r>
+        <w:t>i</w:t>
+      </w:r>
+      <w:r>
+        <w:t xml:space="preserve">n cases where asymmetric structures are embedded within symmetric structures, such as the Cetacean skull, one may expect that the degree of modularity between them is reduced, compared to what we observe </w:t>
+      </w:r>
+      <w:r>
+        <w:rPr>
+          <w:lang w:val="en-US"/>
+        </w:rPr>
+        <w:t>in our study</w:t>
+      </w:r>
+      <w:r>
+        <w:t xml:space="preserve">. One may also expect that in more symmetrical species, </w:t>
+      </w:r>
+      <w:proofErr w:type="gramStart"/>
+      <w:r>
+        <w:t>e.g.</w:t>
+      </w:r>
+      <w:proofErr w:type="gramEnd"/>
+      <w:r>
+        <w:t xml:space="preserve"> insects with symmetrical mandibles, </w:t>
+      </w:r>
+      <w:proofErr w:type="spellStart"/>
+      <w:r>
+        <w:t>Mysticete</w:t>
+      </w:r>
+      <w:proofErr w:type="spellEnd"/>
+      <w:r>
+        <w:t xml:space="preserve"> whales which have symmetrical skulls, or crustaceans with symmetric </w:t>
+      </w:r>
+      <w:r>
+        <w:t>claws</w:t>
+      </w:r>
+      <w:r>
+        <w:t>, modularity should be smaller both between left and right sides, and between the studied structure and its anatomical surroundings.</w:t>
+      </w:r>
+      <w:r>
+        <w:t xml:space="preserve"> This idea is </w:t>
+      </w:r>
+      <w:r>
+        <w:t>indirectly</w:t>
+      </w:r>
+      <w:r>
+        <w:t xml:space="preserve"> supported by results from Churchill et al. (2019), who found a larger number of modules in Odontocete whales skulls, compared to classical modularity patterns found in other mammals.</w:t>
+      </w:r>
+    </w:p>
+    <w:p>
+      <w:pPr>
+        <w:jc w:val="both"/>
+        <w:rPr>
+          <w:i/>
+          <w:iCs/>
+          <w:lang w:val="en-US"/>
+        </w:rPr>
+      </w:pPr>
+      <w:r>
+        <w:rPr>
+          <w:rFonts w:cs="Calibri"/>
+          <w:i/>
+          <w:iCs/>
+          <w:lang w:val="en-US"/>
+        </w:rPr>
+        <w:t>Asymmetry "spill-over" and modularity within the head</w:t>
+      </w:r>
+      <w:r>
+        <w:rPr>
+          <w:rFonts w:cs="Calibri"/>
+          <w:i/>
+          <w:iCs/>
+          <w:lang w:val="en-US"/>
+        </w:rPr>
+        <w:t xml:space="preserve"> capsule</w:t>
+      </w:r>
+      <w:r>
+        <w:rPr>
+          <w:rFonts w:cs="Calibri"/>
+          <w:lang w:val="en-US"/>
+        </w:rPr>
+        <w:t>.</w:t>
+      </w:r>
+    </w:p>
+    <w:p>
+      <w:pPr>
+        <w:jc w:val="both"/>
+        <w:rPr>
+          <w:i/>
+          <w:iCs/>
+          <w:lang w:val="en-US"/>
+        </w:rPr>
+      </w:pPr>
+      <w:r>
+        <w:rPr>
+          <w:rFonts w:cs="Calibri"/>
+          <w:lang w:val="en-US"/>
+        </w:rPr>
+        <w:t>The modularity observed between the ventral and dorsal halves of the head may seem at first glance surprising, considering the head capsule is a rather continuous cuticular ensemble, in which junctions between segments are not visible anymore. The fact that DA is observed in the ventral half, and not in the dorsal half (hypothesis (iv) in the introduction, Fig. 3) may give us a hint. Indeed, asymmetrical mechanical loads from feeding may explain why structures in the ventral half of the head show large DA compared to the dorsal half. This functional linkage, related to the spatial proximity and anatomical articulation of mandibles of the ventral half of the head, could participate in the higher correlation between the ventral half of the head and the mandibles, compared with the correlation between the ventral and dorsal half of the head (Fig. 6D). It should also be mentioned that the very strong and asymmetric closer muscles of the mandibles in fact originate from the internal side of the dorsal part of the head (</w:t>
+      </w:r>
+      <w:proofErr w:type="spellStart"/>
+      <w:r>
+        <w:rPr>
+          <w:rFonts w:cs="Calibri"/>
+          <w:lang w:val="en-US"/>
+        </w:rPr>
+        <w:t>Weihmann</w:t>
+      </w:r>
+      <w:proofErr w:type="spellEnd"/>
+      <w:r>
+        <w:rPr>
+          <w:rFonts w:cs="Calibri"/>
+          <w:lang w:val="en-US"/>
+        </w:rPr>
+        <w:t xml:space="preserve"> &amp; </w:t>
+      </w:r>
+      <w:proofErr w:type="spellStart"/>
+      <w:r>
+        <w:rPr>
+          <w:rFonts w:cs="Calibri"/>
+          <w:lang w:val="en-US"/>
+        </w:rPr>
+        <w:t>Wipfler</w:t>
+      </w:r>
+      <w:proofErr w:type="spellEnd"/>
+      <w:r>
+        <w:rPr>
+          <w:rFonts w:cs="Calibri"/>
+          <w:lang w:val="en-US"/>
+        </w:rPr>
+        <w:t>, 2019)</w:t>
+      </w:r>
+      <w:r>
+        <w:t xml:space="preserve"> (</w:t>
+      </w:r>
+      <w:proofErr w:type="spellStart"/>
+      <w:r>
+        <w:t>Ginot</w:t>
+      </w:r>
+      <w:proofErr w:type="spellEnd"/>
+      <w:r>
+        <w:t xml:space="preserve"> &amp; </w:t>
+      </w:r>
+      <w:proofErr w:type="spellStart"/>
+      <w:r>
+        <w:t>Blanke</w:t>
+      </w:r>
+      <w:proofErr w:type="spellEnd"/>
+      <w:r>
+        <w:t xml:space="preserve"> under review)</w:t>
+      </w:r>
+      <w:r>
+        <w:rPr>
+          <w:rFonts w:cs="Calibri"/>
+          <w:lang w:val="en-US"/>
+        </w:rPr>
+        <w:t xml:space="preserve">. The limited DA observed in this dorsal region may therefore be explained by selection for maintenance of symmetry, related to the maintenance of optimal sensory performance, which could be achieved by reinforcements of the cuticle, as observed for example around the eyes with the </w:t>
+      </w:r>
+      <w:proofErr w:type="spellStart"/>
+      <w:r>
+        <w:rPr>
+          <w:rFonts w:cs="Calibri"/>
+          <w:lang w:val="en-US"/>
+        </w:rPr>
+        <w:t>circumoccular</w:t>
+      </w:r>
+      <w:proofErr w:type="spellEnd"/>
+      <w:r>
+        <w:rPr>
+          <w:rFonts w:cs="Calibri"/>
+          <w:lang w:val="en-US"/>
+        </w:rPr>
+        <w:t xml:space="preserve"> ridge as a reinforcing structure. Such selective constraint may not be as strong in the ventral half of the head, which does not have large sensory organs as on the dorsal head capsule.</w:t>
+      </w:r>
+    </w:p>
+    <w:p>
+      <w:pPr>
+        <w:rPr>
+          <w:lang w:val="en-US"/>
+        </w:rPr>
+      </w:pPr>
+    </w:p>
+    <w:p>
+      <w:pPr>
+        <w:jc w:val="both"/>
+        <w:rPr>
+          <w:i/>
+          <w:iCs/>
+        </w:rPr>
+      </w:pPr>
+      <w:r>
+        <w:rPr>
+          <w:i/>
+          <w:iCs/>
+        </w:rPr>
+        <w:t>Effect of module-by-module superimposition on modularity analyses.</w:t>
+      </w:r>
+    </w:p>
+    <w:p>
+      <w:r>
+        <w:t xml:space="preserve">There is ongoing discussion in the morphometrics community about the impact of Procrustes superimposition on modularity and integration results </w:t>
+      </w:r>
+      <w:bookmarkStart w:id="51" w:name="ZOTERO_BREF_Yrf5xcv0GEvm"/>
+      <w:r>
+        <w:t>(</w:t>
+      </w:r>
+      <w:proofErr w:type="spellStart"/>
+      <w:r>
+        <w:t>Cardini</w:t>
+      </w:r>
+      <w:proofErr w:type="spellEnd"/>
+      <w:r>
+        <w:t xml:space="preserve">, 2019, 2023; </w:t>
+      </w:r>
+      <w:proofErr w:type="spellStart"/>
+      <w:r>
+        <w:t>Zelditch</w:t>
+      </w:r>
+      <w:proofErr w:type="spellEnd"/>
+      <w:r>
+        <w:t xml:space="preserve"> &amp; </w:t>
+      </w:r>
+      <w:proofErr w:type="spellStart"/>
+      <w:r>
+        <w:t>Swiderski</w:t>
+      </w:r>
+      <w:proofErr w:type="spellEnd"/>
+      <w:r>
+        <w:t>, 2023)</w:t>
+      </w:r>
+      <w:bookmarkEnd w:id="51"/>
+      <w:r>
+        <w:t xml:space="preserve">. </w:t>
+      </w:r>
+      <w:r>
+        <w:t>Previous s</w:t>
+      </w:r>
+      <w:r>
+        <w:t xml:space="preserve">tudies tackling this problem relied heavily on simulations. Here, we analysed an empirical example by running CR analyses twice: first with one global superimposition, and second after applying a module-by-module superimposition. Reassuringly, the results are generally in agreement using both approaches, with all partitions showing significant modularity, and no significant differences between partitions. Furthermore, partitions with the highest modular signal are similar between both approaches, with one major difference in the "Half-Half" partition (Fig. 5) which has the lowest modular signal when using the global superimposition, but the second highest when using module by module superimposition. This phenomenon is most probably explained by </w:t>
+      </w:r>
+      <w:r>
+        <w:lastRenderedPageBreak/>
+        <w:t xml:space="preserve">the loss of size relationships between halves in the module-by-module approach. Indeed, since one mandible is shorter than the other, but both halves of the head capsule are of similar size, when splitting the halves, the scaling step of Procrustes superimposition will therefore mostly be affected by the degree of asymmetry in the mandibles, causing decorrelation, and increasing modularity. This phenomenon had been anticipated </w:t>
+      </w:r>
+      <w:bookmarkStart w:id="52" w:name="ZOTERO_BREF_8JJFafQNgahK"/>
+      <w:r>
+        <w:t>(</w:t>
+      </w:r>
+      <w:proofErr w:type="spellStart"/>
+      <w:r>
+        <w:t>Cardini</w:t>
+      </w:r>
+      <w:proofErr w:type="spellEnd"/>
+      <w:r>
+        <w:t>, 2019)</w:t>
+      </w:r>
+      <w:bookmarkEnd w:id="52"/>
+      <w:r>
+        <w:t>, and the loss of spatial and size relationships between modules explains that Z</w:t>
+      </w:r>
+      <w:r>
+        <w:rPr>
+          <w:vertAlign w:val="subscript"/>
+        </w:rPr>
+        <w:t>CR</w:t>
+      </w:r>
+      <w:r>
+        <w:t xml:space="preserve"> values are almost always higher with the module-by-module superimposition. Regarding the integration results, although the degree of integration computed for the different partitions is correlated between the global and module by module approaches (Supp. Fig. 2), the agreement does not appear as good as for modularity. Indeed, while integration is always significant using the global superimposition</w:t>
+      </w:r>
+      <w:r>
+        <w:t xml:space="preserve">, </w:t>
+      </w:r>
+      <w:r>
+        <w:t xml:space="preserve">corroborating results from </w:t>
+      </w:r>
+      <w:bookmarkStart w:id="53" w:name="ZOTERO_BREF_6nuP9c2X3iMo"/>
+      <w:r>
+        <w:t>(</w:t>
+      </w:r>
+      <w:proofErr w:type="spellStart"/>
+      <w:r>
+        <w:t>Zelditch</w:t>
+      </w:r>
+      <w:proofErr w:type="spellEnd"/>
+      <w:r>
+        <w:t xml:space="preserve"> &amp; </w:t>
+      </w:r>
+      <w:proofErr w:type="spellStart"/>
+      <w:r>
+        <w:t>Swiderski</w:t>
+      </w:r>
+      <w:proofErr w:type="spellEnd"/>
+      <w:r>
+        <w:t>, 2023)</w:t>
+      </w:r>
+      <w:bookmarkEnd w:id="53"/>
+      <w:r>
+        <w:t>, only around half of the cases are significant when using module by module superimposition. Once again, this is certainly due to the fact that module by module superimposition necessarily removes spatial and size covariance between modules. However, it remains unknown how much of true biological covariance may also be lost in that process. We would argue that using module by module superimposition before integration analyses can therefore be taken as a conservative approach, lending strong confidence in the cases in which integration remains significant, although it may at the same time entail some false negative results.</w:t>
       </w:r>
     </w:p>
     <w:p>
@@ -4943,880 +5666,13 @@
       </w:pPr>
       <w:r>
         <w:rPr>
-          <w:rFonts w:cs="Calibri"/>
-          <w:lang w:val="en-US"/>
-        </w:rPr>
-        <w:lastRenderedPageBreak/>
-        <w:t>Both approaches used to test and compare modularity partitions of the head lend some support to the fact that the left and right mandibles each constitute a variational module (hypothesis (</w:t>
-      </w:r>
-      <w:proofErr w:type="spellStart"/>
-      <w:r>
-        <w:rPr>
-          <w:rFonts w:cs="Calibri"/>
-          <w:lang w:val="en-US"/>
-        </w:rPr>
-        <w:t>i</w:t>
-      </w:r>
-      <w:proofErr w:type="spellEnd"/>
-      <w:r>
-        <w:rPr>
-          <w:rFonts w:cs="Calibri"/>
-          <w:lang w:val="en-US"/>
-        </w:rPr>
-        <w:t xml:space="preserve">) of the Introduction). While </w:t>
-      </w:r>
-      <w:proofErr w:type="spellStart"/>
-      <w:r>
-        <w:rPr>
-          <w:rFonts w:cs="Calibri"/>
-          <w:lang w:val="en-US"/>
-        </w:rPr>
-        <w:t>EMMLi</w:t>
-      </w:r>
-      <w:proofErr w:type="spellEnd"/>
-      <w:r>
-        <w:rPr>
-          <w:rFonts w:cs="Calibri"/>
-          <w:lang w:val="en-US"/>
-        </w:rPr>
-        <w:t xml:space="preserve"> strongly favors partitions in which left and right mandibles are separate modules (Fig. 2C-D), it should be noted that these are also partitions which have a large number of parameters to estimate (Supp. Table 1). As the </w:t>
-      </w:r>
-      <w:proofErr w:type="spellStart"/>
-      <w:r>
-        <w:rPr>
-          <w:rFonts w:cs="Calibri"/>
-          <w:lang w:val="en-US"/>
-        </w:rPr>
-        <w:t>EMMLi</w:t>
-      </w:r>
-      <w:proofErr w:type="spellEnd"/>
-      <w:r>
-        <w:rPr>
-          <w:rFonts w:cs="Calibri"/>
-          <w:lang w:val="en-US"/>
-        </w:rPr>
-        <w:t xml:space="preserve"> approach was shown to artificially favor partitions with more parameters </w:t>
-      </w:r>
-      <w:bookmarkStart w:id="59" w:name="ZOTERO_BREF_iQAmma8wn06h"/>
-      <w:r>
-        <w:rPr>
-          <w:rFonts w:cs="Calibri"/>
-          <w:lang w:val="en-US"/>
-        </w:rPr>
-        <w:t>(Adams &amp; Collyer, 2019)</w:t>
-      </w:r>
-      <w:bookmarkEnd w:id="59"/>
-      <w:r>
-        <w:t>, this result may therefore be spurious. On the other hand, the CR modularity analyses also showed significant modularity in partitions which separate left and right mandibles (Table 2). Although these partitions are not the ones showing the strongest modularity scores, differences with other partitions are not significant. It therefore appears there is a degree, albeit limited, of variational autonomy between the left and right mandibles. Several factors may play a role in this autonomy: To achieve conspicuously different morphologies, left and right mandible developmental pathways must be</w:t>
-      </w:r>
-      <w:ins w:id="60" w:author="Ginot, Samuel" w:date="2023-11-06T11:59:00Z">
-        <w:r>
-          <w:t xml:space="preserve"> neighbouring</w:t>
-        </w:r>
-      </w:ins>
-      <w:ins w:id="61" w:author="Ginot, Samuel" w:date="2023-11-06T12:00:00Z">
-        <w:r>
-          <w:t>, but</w:t>
-        </w:r>
-      </w:ins>
-      <w:r>
-        <w:t xml:space="preserve"> to some extent divergent </w:t>
-      </w:r>
-      <w:bookmarkStart w:id="62" w:name="ZOTERO_BREF_hAtWOIK1s3WR"/>
-      <w:r>
-        <w:t>(Meinhardt, 2001; Palmer, 2004</w:t>
-      </w:r>
-      <w:bookmarkEnd w:id="62"/>
-      <w:r>
-        <w:t>)</w:t>
-      </w:r>
-      <w:r>
-        <w:t xml:space="preserve">. </w:t>
-      </w:r>
-      <w:r>
-        <w:t>This divergence may in turn be a source of decorrelation between mandibles, allowing variable left-right differences, and causing slight variational modularity</w:t>
-      </w:r>
-      <w:r>
-        <w:t>.</w:t>
-      </w:r>
-      <w:r>
-        <w:t xml:space="preserve"> Another, non-exclusive possibility is revealed by the relatively large magnitude of FA located at the mandible incisivi (Supp. Fig. 1). Because FA is of random direction, it may </w:t>
-      </w:r>
-      <w:ins w:id="63" w:author="Ginot, Samuel" w:date="2023-11-06T10:55:00Z">
-        <w:r>
-          <w:t>also</w:t>
-        </w:r>
-      </w:ins>
-      <w:r>
-        <w:t xml:space="preserve"> reduce the correlation between left and right mandible shapes.</w:t>
-      </w:r>
-    </w:p>
-    <w:p>
-      <w:pPr>
-        <w:rPr>
-          <w:ins w:id="64" w:author="Ginot, Samuel" w:date="2023-11-06T11:02:00Z"/>
-        </w:rPr>
-      </w:pPr>
-      <w:r>
-        <w:t xml:space="preserve">Although mandibles have some degree of autonomy from each other, they remain strongly integrated (Fig. 6C-D, Table 3), and the strongest modular signal retrieved by the CR analysis is in the two modules partition which combines both mandibles into one module (Fig. 2A, Table 2), and the head structures in a second module. This suggests that the functional selection for matching left and right mandible shapes is limiting deviations from the left and right respective target phenotypes. </w:t>
-      </w:r>
-      <w:ins w:id="65" w:author="Ginot, Samuel" w:date="2023-11-06T10:58:00Z">
-        <w:r>
-          <w:t>In other terms, the developmental pathways for left and right ma</w:t>
-        </w:r>
-      </w:ins>
-      <w:ins w:id="66" w:author="Ginot, Samuel" w:date="2023-11-06T10:59:00Z">
-        <w:r>
-          <w:t xml:space="preserve">ndibles must diverge at some point, but </w:t>
-        </w:r>
-      </w:ins>
-      <w:ins w:id="67" w:author="Ginot, Samuel" w:date="2023-11-06T11:00:00Z">
-        <w:r>
-          <w:t xml:space="preserve">their combined </w:t>
-        </w:r>
-      </w:ins>
-      <w:ins w:id="68" w:author="Ginot, Samuel" w:date="2023-11-06T11:01:00Z">
-        <w:r>
-          <w:t xml:space="preserve">target phenotype must be tightly integrated. </w:t>
-        </w:r>
-      </w:ins>
-      <w:r>
-        <w:t>This is corroborated by the relatively small CV</w:t>
-      </w:r>
-      <w:r>
-        <w:rPr>
-          <w:vertAlign w:val="subscript"/>
-        </w:rPr>
-        <w:t>P</w:t>
-      </w:r>
-      <w:r>
-        <w:t xml:space="preserve"> of </w:t>
-      </w:r>
-      <w:proofErr w:type="spellStart"/>
-      <w:r>
-        <w:t>iTA</w:t>
-      </w:r>
-      <w:proofErr w:type="spellEnd"/>
-      <w:r>
-        <w:t xml:space="preserve"> and </w:t>
-      </w:r>
-      <w:proofErr w:type="spellStart"/>
-      <w:r>
-        <w:t>iDA</w:t>
-      </w:r>
-      <w:proofErr w:type="spellEnd"/>
-      <w:r>
-        <w:t xml:space="preserve">, </w:t>
-      </w:r>
-      <w:r>
-        <w:t>which fall in the range</w:t>
-      </w:r>
-      <w:ins w:id="69" w:author="Ginot, Samuel" w:date="2023-11-06T12:05:00Z">
-        <w:r>
-          <w:t xml:space="preserve"> of</w:t>
-        </w:r>
-      </w:ins>
-      <w:r>
-        <w:t xml:space="preserve"> </w:t>
-      </w:r>
-      <w:ins w:id="70" w:author="Samuel Ginot" w:date="2023-10-13T14:05:00Z">
-        <w:r>
-          <w:t>values for</w:t>
-        </w:r>
-      </w:ins>
-      <w:ins w:id="71" w:author="Ginot, Samuel" w:date="2023-11-06T10:57:00Z">
-        <w:r>
-          <w:t xml:space="preserve"> </w:t>
-        </w:r>
-      </w:ins>
-      <w:r>
-        <w:t xml:space="preserve">characters under selection </w:t>
-      </w:r>
-      <w:bookmarkStart w:id="72" w:name="ZOTERO_BREF_HUyDELwvmtSo"/>
-      <w:r>
-        <w:t xml:space="preserve">(Hansen et al., 2006; </w:t>
-      </w:r>
-      <w:proofErr w:type="spellStart"/>
-      <w:r>
-        <w:t>Pélabon</w:t>
-      </w:r>
-      <w:proofErr w:type="spellEnd"/>
-      <w:r>
-        <w:t xml:space="preserve"> &amp; Hansen, 2008</w:t>
-      </w:r>
-      <w:bookmarkEnd w:id="72"/>
-      <w:r>
-        <w:t xml:space="preserve">). </w:t>
-      </w:r>
-    </w:p>
-    <w:p>
-      <w:pPr>
-        <w:rPr>
-          <w:lang w:val="en-US"/>
-        </w:rPr>
-      </w:pPr>
-      <w:r>
-        <w:t>Variational modularity</w:t>
-      </w:r>
-      <w:r>
-        <w:t xml:space="preserve"> between the mandibles and the rest of the head might have been expected, considering that the mandibles constitute both a developmentally </w:t>
-      </w:r>
-      <w:bookmarkStart w:id="73" w:name="ZOTERO_BREF_vF2GNk5973Xc"/>
-      <w:r>
-        <w:t>(</w:t>
-      </w:r>
-      <w:proofErr w:type="spellStart"/>
-      <w:r>
-        <w:t>Posnien</w:t>
-      </w:r>
-      <w:proofErr w:type="spellEnd"/>
-      <w:r>
-        <w:t xml:space="preserve"> &amp; Bucher, 2010</w:t>
-      </w:r>
-      <w:bookmarkEnd w:id="73"/>
-      <w:r>
-        <w:t xml:space="preserve">) and functionally distinct module. Our results </w:t>
-      </w:r>
-      <w:ins w:id="74" w:author="Ginot, Samuel" w:date="2023-11-06T11:02:00Z">
-        <w:r>
-          <w:t>constitute evidence</w:t>
-        </w:r>
-      </w:ins>
-      <w:r>
-        <w:t xml:space="preserve"> that modularity between the head and the mandibles allow conspicuous asymmetry to appear in the mandibles while maintaining the head's global symmetry. </w:t>
-      </w:r>
-      <w:commentRangeStart w:id="75"/>
-      <w:r>
-        <w:t xml:space="preserve">This </w:t>
-      </w:r>
-      <w:ins w:id="76" w:author="xxx" w:date="2023-10-11T17:00:00Z">
-        <w:r>
-          <w:t>could</w:t>
-        </w:r>
-      </w:ins>
-      <w:ins w:id="77" w:author="Samuel Ginot" w:date="2023-10-13T14:06:00Z">
-        <w:r>
-          <w:t xml:space="preserve"> potentially</w:t>
-        </w:r>
-      </w:ins>
-      <w:r>
-        <w:t xml:space="preserve"> be a general rule in cases of conspicuous asymmetry arising in Bilaterians, where modularity may be </w:t>
-      </w:r>
-      <w:r>
-        <w:rPr>
-          <w:lang w:val="en-US"/>
-        </w:rPr>
-        <w:t>an</w:t>
-      </w:r>
-      <w:r>
-        <w:t xml:space="preserve"> evolutionary way to relax locally the constraints of symmetry</w:t>
-      </w:r>
-      <w:ins w:id="78" w:author="Samuel Ginot" w:date="2023-10-13T14:21:00Z">
-        <w:r>
-          <w:t>, akin to the more general idea that modularity may "</w:t>
-        </w:r>
-        <w:proofErr w:type="spellStart"/>
-        <w:r>
-          <w:t>favor</w:t>
-        </w:r>
-        <w:proofErr w:type="spellEnd"/>
-        <w:r>
-          <w:t xml:space="preserve"> evolvability by </w:t>
-        </w:r>
-      </w:ins>
-      <w:ins w:id="79" w:author="Samuel Ginot" w:date="2023-10-13T14:23:00Z">
-        <w:r>
-          <w:t xml:space="preserve">allowing one module to change without interfering with the rest of the organism" </w:t>
-        </w:r>
-      </w:ins>
-      <w:bookmarkStart w:id="80" w:name="ZOTERO_BREF_EIYlyl5k9kwt"/>
-      <w:r>
-        <w:t>(Hansen, 2003)</w:t>
-      </w:r>
-      <w:bookmarkEnd w:id="80"/>
-      <w:r>
-        <w:t>.</w:t>
-      </w:r>
-      <w:r>
-        <w:rPr>
-          <w:lang w:val="en-US"/>
-        </w:rPr>
-        <w:t xml:space="preserve"> </w:t>
-      </w:r>
-      <w:commentRangeEnd w:id="75"/>
-      <w:ins w:id="81" w:author="Samuel Ginot" w:date="2023-10-13T14:06:00Z">
-        <w:r>
-          <w:commentReference w:id="75"/>
-        </w:r>
-        <w:commentRangeStart w:id="82"/>
-        <w:commentRangeEnd w:id="82"/>
-        <w:r>
-          <w:rPr>
-            <w:lang w:val="en-US"/>
-          </w:rPr>
-          <w:commentReference w:id="82"/>
-        </w:r>
-      </w:ins>
-      <w:r>
-        <w:rPr>
-          <w:lang w:val="en-US"/>
-        </w:rPr>
-        <w:t>For the skull of toothed whales</w:t>
-      </w:r>
-      <w:ins w:id="83" w:author="Ginot, Samuel" w:date="2023-10-16T15:26:00Z">
-        <w:r>
-          <w:rPr>
-            <w:lang w:val="en-US"/>
-          </w:rPr>
-          <w:t>,</w:t>
-        </w:r>
-      </w:ins>
-      <w:r>
-        <w:rPr>
-          <w:lang w:val="en-US"/>
-        </w:rPr>
-        <w:t xml:space="preserve"> it was suggested that </w:t>
-      </w:r>
-      <w:ins w:id="84" w:author="Samuel Ginot" w:date="2023-10-13T14:26:00Z">
-        <w:r>
-          <w:rPr>
-            <w:lang w:val="en-US"/>
-          </w:rPr>
-          <w:t xml:space="preserve">it is </w:t>
-        </w:r>
-      </w:ins>
-      <w:r>
-        <w:rPr>
-          <w:lang w:val="en-US"/>
-        </w:rPr>
-        <w:t xml:space="preserve">asymmetry </w:t>
-      </w:r>
-      <w:ins w:id="85" w:author="Samuel Ginot" w:date="2023-10-13T14:26:00Z">
-        <w:r>
-          <w:rPr>
-            <w:lang w:val="en-US"/>
-          </w:rPr>
-          <w:t xml:space="preserve">which </w:t>
-        </w:r>
-      </w:ins>
-      <w:r>
-        <w:rPr>
-          <w:lang w:val="en-US"/>
-        </w:rPr>
-        <w:t>drives modularity</w:t>
-      </w:r>
-      <w:ins w:id="86" w:author="Samuel Ginot" w:date="2023-10-13T14:26:00Z">
-        <w:r>
-          <w:rPr>
-            <w:lang w:val="en-US"/>
-          </w:rPr>
-          <w:t xml:space="preserve"> </w:t>
-        </w:r>
-      </w:ins>
-      <w:r>
-        <w:rPr>
-          <w:rFonts w:cs="Calibri"/>
-        </w:rPr>
-        <w:t>(Churchill et al., 2019)</w:t>
-      </w:r>
-      <w:ins w:id="87" w:author="Samuel Ginot" w:date="2023-10-13T14:26:00Z">
-        <w:r>
-          <w:rPr>
-            <w:rFonts w:cs="Calibri"/>
-          </w:rPr>
-          <w:t>.</w:t>
-        </w:r>
-      </w:ins>
-      <w:r>
-        <w:rPr>
-          <w:lang w:val="en-US"/>
-        </w:rPr>
-        <w:t xml:space="preserve"> We instead propose that modularity is one prerequisite for conspicuous asymmetry to start evolving. This fits in our opinion better with the idea that modularity allows traits to evolve independently </w:t>
-      </w:r>
-      <w:bookmarkStart w:id="88" w:name="ZOTERO_BREF_GYjtrntB6nLf"/>
-      <w:r>
-        <w:rPr>
-          <w:rFonts w:cs="Calibri"/>
-          <w:lang w:val="en-US"/>
-        </w:rPr>
-        <w:t xml:space="preserve">(Hansen, 2003; </w:t>
-      </w:r>
-      <w:proofErr w:type="spellStart"/>
-      <w:r>
-        <w:rPr>
-          <w:rFonts w:cs="Calibri"/>
-          <w:lang w:val="en-US"/>
-        </w:rPr>
-        <w:t>Zelditch</w:t>
-      </w:r>
-      <w:proofErr w:type="spellEnd"/>
-      <w:r>
-        <w:rPr>
-          <w:rFonts w:cs="Calibri"/>
-          <w:lang w:val="en-US"/>
-        </w:rPr>
-        <w:t xml:space="preserve"> &amp; Goswami, 2021)</w:t>
-      </w:r>
-      <w:bookmarkEnd w:id="88"/>
-      <w:r>
-        <w:rPr>
-          <w:rFonts w:cs="Calibri"/>
-          <w:lang w:val="en-US"/>
-        </w:rPr>
-        <w:t>.</w:t>
-      </w:r>
-      <w:r>
-        <w:rPr>
-          <w:lang w:val="en-US"/>
-        </w:rPr>
-        <w:t xml:space="preserve"> It might also be the case that there are strong evolutionary positive feedbacks between modularity and asymmetry: for example, once conspicuously asymmetric structures appear, they may be used for divergent functions, which would entail disruptive selection, reinforcing integration </w:t>
-      </w:r>
-      <w:r>
-        <w:rPr>
           <w:i/>
           <w:iCs/>
-          <w:lang w:val="en-US"/>
-        </w:rPr>
-        <w:t>within</w:t>
-      </w:r>
-      <w:r>
-        <w:rPr>
-          <w:lang w:val="en-US"/>
-        </w:rPr>
-        <w:t xml:space="preserve"> left and right structures and increasing modularity </w:t>
-      </w:r>
-      <w:r>
-        <w:rPr>
-          <w:i/>
-          <w:iCs/>
-          <w:lang w:val="en-US"/>
-        </w:rPr>
-        <w:t>between</w:t>
-      </w:r>
-      <w:r>
-        <w:rPr>
-          <w:lang w:val="en-US"/>
-        </w:rPr>
-        <w:t xml:space="preserve"> them.</w:t>
-      </w:r>
-    </w:p>
-    <w:p>
-      <w:pPr>
-        <w:rPr>
-          <w:ins w:id="89" w:author="Ginot, Samuel" w:date="2023-10-17T09:15:00Z"/>
-        </w:rPr>
-      </w:pPr>
-      <w:r>
-        <w:rPr>
-          <w:lang w:val="en-US"/>
-        </w:rPr>
-        <w:t xml:space="preserve">Additionally, the link between conspicuous asymmetry and modularity is probably dependent on the type of anatomical and functional relationships between left and right structures, and their symmetrical surroundings. </w:t>
-      </w:r>
-      <w:r>
-        <w:t xml:space="preserve">In the case of the grasshopper, mandibles are working together to achieve a single function, which certainly constrains the degree of modularity between left and right </w:t>
-      </w:r>
-      <w:r>
-        <w:lastRenderedPageBreak/>
-        <w:t xml:space="preserve">sides. In other cases, such as </w:t>
-      </w:r>
-      <w:ins w:id="90" w:author="Ginot, Samuel" w:date="2023-11-06T11:06:00Z">
-        <w:r>
-          <w:t xml:space="preserve">claws </w:t>
-        </w:r>
-      </w:ins>
-      <w:r>
-        <w:t>of lobsters or fiddler crabs, left and right functions are divergent, and one might therefore expect even stronger left-right autonomy</w:t>
-      </w:r>
-      <w:ins w:id="91" w:author="Samuel Ginot" w:date="2023-10-13T14:41:00Z">
-        <w:r>
-          <w:t xml:space="preserve">, although there is data indicating </w:t>
-        </w:r>
-      </w:ins>
-      <w:ins w:id="92" w:author="Samuel Ginot" w:date="2023-10-13T14:42:00Z">
-        <w:r>
-          <w:t xml:space="preserve">significant linkage in dimorphic crab claws </w:t>
-        </w:r>
-      </w:ins>
-      <w:bookmarkStart w:id="93" w:name="ZOTERO_BREF_BOBZmCpDI6dC"/>
-      <w:r>
-        <w:t>(</w:t>
-      </w:r>
-      <w:proofErr w:type="spellStart"/>
-      <w:r>
-        <w:t>Levinton</w:t>
-      </w:r>
-      <w:proofErr w:type="spellEnd"/>
-      <w:r>
-        <w:t>, 2016)</w:t>
-      </w:r>
-      <w:bookmarkEnd w:id="93"/>
+        </w:rPr>
+        <w:t>Relationship between bite force performance and asymmetry</w:t>
+      </w:r>
       <w:r>
         <w:t>.</w:t>
-      </w:r>
-      <w:ins w:id="94" w:author="Ginot, Samuel" w:date="2023-10-16T15:39:00Z">
-        <w:r>
-          <w:t xml:space="preserve"> It should however be noted that such potential left-right autonomy does not necessarily entail differences in the </w:t>
-        </w:r>
-      </w:ins>
-      <w:ins w:id="95" w:author="Ginot, Samuel" w:date="2023-10-16T15:40:00Z">
-        <w:r>
-          <w:t xml:space="preserve">level of within-side integration, and indeed </w:t>
-        </w:r>
-      </w:ins>
-      <w:ins w:id="96" w:author="Ginot, Samuel" w:date="2023-10-16T15:47:00Z">
-        <w:r>
-          <w:t>no difference</w:t>
-        </w:r>
-      </w:ins>
-      <w:ins w:id="97" w:author="Ginot, Samuel" w:date="2023-10-16T15:40:00Z">
-        <w:r>
-          <w:t xml:space="preserve"> in integration was found in aeglid fighting and non-fighting claw</w:t>
-        </w:r>
-      </w:ins>
-      <w:ins w:id="98" w:author="Ginot, Samuel" w:date="2023-10-16T15:41:00Z">
-        <w:r>
-          <w:t xml:space="preserve">s </w:t>
-        </w:r>
-      </w:ins>
-      <w:bookmarkStart w:id="99" w:name="ZOTERO_BREF_zlnQ9zcQounR"/>
-      <w:r>
-        <w:rPr>
-          <w:rFonts w:ascii="Calibri" w:hAnsi="Calibri" w:cs="Calibri"/>
-        </w:rPr>
-        <w:t>(Nogueira et al., 2022)</w:t>
-      </w:r>
-      <w:bookmarkEnd w:id="99"/>
-      <w:ins w:id="100" w:author="Ginot, Samuel" w:date="2023-10-16T15:41:00Z">
-        <w:r>
-          <w:t>.</w:t>
-        </w:r>
-      </w:ins>
-      <w:ins w:id="101" w:author="Ginot, Samuel" w:date="2023-11-06T11:07:00Z">
-        <w:r>
-          <w:t xml:space="preserve"> On the other hand,</w:t>
-        </w:r>
-      </w:ins>
-      <w:r>
-        <w:t xml:space="preserve"> </w:t>
-      </w:r>
-      <w:del w:id="102" w:author="Ginot, Samuel" w:date="2023-11-06T11:07:00Z">
-        <w:r>
-          <w:delText>I</w:delText>
-        </w:r>
-      </w:del>
-      <w:ins w:id="103" w:author="Ginot, Samuel" w:date="2023-11-06T11:07:00Z">
-        <w:r>
-          <w:t>i</w:t>
-        </w:r>
-      </w:ins>
-      <w:r>
-        <w:t xml:space="preserve">n cases where asymmetric structures are embedded within symmetric structures, such as the Cetacean skull, one may expect that the degree of modularity between them is reduced, compared to what we observe </w:t>
-      </w:r>
-      <w:r>
-        <w:rPr>
-          <w:lang w:val="en-US"/>
-        </w:rPr>
-        <w:t>in our study</w:t>
-      </w:r>
-      <w:r>
-        <w:t xml:space="preserve">. One may also expect that in more symmetrical species, e.g. insects with symmetrical mandibles, </w:t>
-      </w:r>
-      <w:proofErr w:type="spellStart"/>
-      <w:r>
-        <w:t>Mysticete</w:t>
-      </w:r>
-      <w:proofErr w:type="spellEnd"/>
-      <w:r>
-        <w:t xml:space="preserve"> </w:t>
-      </w:r>
-      <w:ins w:id="104" w:author="Samuel Ginot" w:date="2023-10-13T14:46:00Z">
-        <w:r>
-          <w:t>whales</w:t>
-        </w:r>
-      </w:ins>
-      <w:r>
-        <w:t xml:space="preserve"> which have symmetrical skulls, or crustaceans with symmetric pincers, modularity should be smaller both between left and right sides, and between the studied structure and its anatomical surroundings.</w:t>
-      </w:r>
-      <w:ins w:id="105" w:author="Ginot, Samuel" w:date="2023-10-16T15:42:00Z">
-        <w:r>
-          <w:t xml:space="preserve"> This idea is </w:t>
-        </w:r>
-      </w:ins>
-      <w:ins w:id="106" w:author="Ginot, Samuel" w:date="2023-10-16T15:44:00Z">
-        <w:r>
-          <w:t>indirectly</w:t>
-        </w:r>
-      </w:ins>
-      <w:ins w:id="107" w:author="Ginot, Samuel" w:date="2023-10-16T15:43:00Z">
-        <w:r>
-          <w:t xml:space="preserve"> </w:t>
-        </w:r>
-      </w:ins>
-      <w:ins w:id="108" w:author="Ginot, Samuel" w:date="2023-10-16T15:42:00Z">
-        <w:r>
-          <w:t>supported</w:t>
-        </w:r>
-      </w:ins>
-      <w:ins w:id="109" w:author="Ginot, Samuel" w:date="2023-10-16T15:43:00Z">
-        <w:r>
-          <w:t xml:space="preserve"> by results from Churchill et al. (2019), who found a larger number of modules in Odontocete whales skulls, compared to classical modularity p</w:t>
-        </w:r>
-      </w:ins>
-      <w:ins w:id="110" w:author="Ginot, Samuel" w:date="2023-10-16T15:44:00Z">
-        <w:r>
-          <w:t>atterns found in other mammals.</w:t>
-        </w:r>
-      </w:ins>
-    </w:p>
-    <w:p>
-      <w:pPr>
-        <w:jc w:val="both"/>
-        <w:rPr>
-          <w:i/>
-          <w:iCs/>
-          <w:lang w:val="en-US"/>
-        </w:rPr>
-      </w:pPr>
-      <w:r>
-        <w:rPr>
-          <w:rFonts w:cs="Calibri"/>
-          <w:i/>
-          <w:iCs/>
-          <w:lang w:val="en-US"/>
-        </w:rPr>
-        <w:t>Asymmetry "spill-over" and modularity within the head</w:t>
-      </w:r>
-      <w:ins w:id="111" w:author="Ginot, Samuel" w:date="2023-11-06T11:08:00Z">
-        <w:r>
-          <w:rPr>
-            <w:rFonts w:cs="Calibri"/>
-            <w:i/>
-            <w:iCs/>
-            <w:lang w:val="en-US"/>
-          </w:rPr>
-          <w:t xml:space="preserve"> capsule</w:t>
-        </w:r>
-      </w:ins>
-      <w:r>
-        <w:rPr>
-          <w:rFonts w:cs="Calibri"/>
-          <w:lang w:val="en-US"/>
-        </w:rPr>
-        <w:t>.</w:t>
-      </w:r>
-    </w:p>
-    <w:p>
-      <w:pPr>
-        <w:jc w:val="both"/>
-        <w:rPr>
-          <w:i/>
-          <w:iCs/>
-          <w:lang w:val="en-US"/>
-        </w:rPr>
-      </w:pPr>
-      <w:r>
-        <w:rPr>
-          <w:rFonts w:cs="Calibri"/>
-          <w:lang w:val="en-US"/>
-        </w:rPr>
-        <w:t>The modularity observed between the ventral and dorsal halves of the head may seem at first glance surprising, considering the head capsule is a rather continuous cuticular ensemble, in which junctions between segments are not visible anymore. The fact that DA is observed in the ventral half, and not in the dorsal half (hypothesis (iv) in the introduction, Fig. 3) may give us a hint. Indeed, asymmetrical mechanical loads from feeding may explain why structures in the ventral half of the head show large DA compared to the dorsal half. This functional linkage, related to the spatial proximity and anatomical articulation of mandibles of the ventral half of the head, could participate in the higher correlation between the ventral half of the head and the mandibles, compared with the correlation between the ventral and dorsal half of the head (Fig. 6D). It should also be mentioned that the very strong and asymmetric closer muscles of the mandibles in fact originate from the internal side of the dorsal part of the head (</w:t>
-      </w:r>
-      <w:proofErr w:type="spellStart"/>
-      <w:r>
-        <w:rPr>
-          <w:rFonts w:cs="Calibri"/>
-          <w:lang w:val="en-US"/>
-        </w:rPr>
-        <w:t>Weihmann</w:t>
-      </w:r>
-      <w:proofErr w:type="spellEnd"/>
-      <w:r>
-        <w:rPr>
-          <w:rFonts w:cs="Calibri"/>
-          <w:lang w:val="en-US"/>
-        </w:rPr>
-        <w:t xml:space="preserve"> &amp; </w:t>
-      </w:r>
-      <w:proofErr w:type="spellStart"/>
-      <w:r>
-        <w:rPr>
-          <w:rFonts w:cs="Calibri"/>
-          <w:lang w:val="en-US"/>
-        </w:rPr>
-        <w:t>Wipfler</w:t>
-      </w:r>
-      <w:proofErr w:type="spellEnd"/>
-      <w:r>
-        <w:rPr>
-          <w:rFonts w:cs="Calibri"/>
-          <w:lang w:val="en-US"/>
-        </w:rPr>
-        <w:t>, 2019)</w:t>
-      </w:r>
-      <w:r>
-        <w:t xml:space="preserve"> (</w:t>
-      </w:r>
-      <w:proofErr w:type="spellStart"/>
-      <w:r>
-        <w:t>Ginot</w:t>
-      </w:r>
-      <w:proofErr w:type="spellEnd"/>
-      <w:r>
-        <w:t xml:space="preserve"> &amp; </w:t>
-      </w:r>
-      <w:proofErr w:type="spellStart"/>
-      <w:r>
-        <w:t>Blanke</w:t>
-      </w:r>
-      <w:proofErr w:type="spellEnd"/>
-      <w:r>
-        <w:t xml:space="preserve"> under review)</w:t>
-      </w:r>
-      <w:r>
-        <w:rPr>
-          <w:rFonts w:cs="Calibri"/>
-          <w:lang w:val="en-US"/>
-        </w:rPr>
-        <w:t xml:space="preserve">. The limited DA observed in this dorsal region may therefore be explained by selection for maintenance of symmetry, related to the maintenance of optimal sensory performance, which could be achieved by reinforcements of the cuticle, as observed for example around the eyes with the </w:t>
-      </w:r>
-      <w:proofErr w:type="spellStart"/>
-      <w:r>
-        <w:rPr>
-          <w:rFonts w:cs="Calibri"/>
-          <w:lang w:val="en-US"/>
-        </w:rPr>
-        <w:t>circumoccular</w:t>
-      </w:r>
-      <w:proofErr w:type="spellEnd"/>
-      <w:r>
-        <w:rPr>
-          <w:rFonts w:cs="Calibri"/>
-          <w:lang w:val="en-US"/>
-        </w:rPr>
-        <w:t xml:space="preserve"> ridge as a reinforcing structure. Such selective constraint may not be as strong in the ventral half of the head, which does not have large sensory organs as on the dorsal head capsule.</w:t>
-      </w:r>
-    </w:p>
-    <w:p>
-      <w:pPr>
-        <w:rPr>
-          <w:lang w:val="en-US"/>
-        </w:rPr>
-      </w:pPr>
-    </w:p>
-    <w:p>
-      <w:pPr>
-        <w:jc w:val="both"/>
-        <w:rPr>
-          <w:i/>
-          <w:iCs/>
-        </w:rPr>
-      </w:pPr>
-      <w:r>
-        <w:rPr>
-          <w:i/>
-          <w:iCs/>
-        </w:rPr>
-        <w:t>Effect of module-by-module superimposition on modularity analyses.</w:t>
-      </w:r>
-    </w:p>
-    <w:p>
-      <w:r>
-        <w:t xml:space="preserve">There is ongoing discussion in the morphometrics community about the impact of Procrustes superimposition on modularity and integration results </w:t>
-      </w:r>
-      <w:bookmarkStart w:id="112" w:name="ZOTERO_BREF_Yrf5xcv0GEvm"/>
-      <w:r>
-        <w:t>(</w:t>
-      </w:r>
-      <w:proofErr w:type="spellStart"/>
-      <w:r>
-        <w:t>Cardini</w:t>
-      </w:r>
-      <w:proofErr w:type="spellEnd"/>
-      <w:r>
-        <w:t xml:space="preserve">, 2019, 2023; </w:t>
-      </w:r>
-      <w:proofErr w:type="spellStart"/>
-      <w:r>
-        <w:t>Zelditch</w:t>
-      </w:r>
-      <w:proofErr w:type="spellEnd"/>
-      <w:r>
-        <w:t xml:space="preserve"> &amp; </w:t>
-      </w:r>
-      <w:proofErr w:type="spellStart"/>
-      <w:r>
-        <w:t>Swiderski</w:t>
-      </w:r>
-      <w:proofErr w:type="spellEnd"/>
-      <w:r>
-        <w:t>, 2023)</w:t>
-      </w:r>
-      <w:bookmarkEnd w:id="112"/>
-      <w:r>
-        <w:t xml:space="preserve">. Studies tackling this problem relied heavily on simulations. Here, we analysed an empirical example by running CR analyses twice: first with one global superimposition, and second after applying a module-by-module superimposition. Reassuringly, the results are generally in agreement using both approaches, with all partitions showing significant modularity, and no significant differences between partitions. Furthermore, partitions with the highest modular signal are similar between both approaches, with one major difference in the "Half-Half" partition (Fig. 5) which has the lowest modular signal when using the global superimposition, but the second highest when using module by module superimposition. This phenomenon is most probably explained by the loss of size relationships between halves in the module-by-module approach. Indeed, since one mandible is shorter than the other, but both halves of the head capsule are of similar size, when splitting the </w:t>
-      </w:r>
-      <w:r>
-        <w:lastRenderedPageBreak/>
-        <w:t xml:space="preserve">halves, the scaling step of Procrustes superimposition will therefore mostly be affected by the degree of asymmetry in the mandibles, causing decorrelation, and increasing modularity. This phenomenon had been anticipated </w:t>
-      </w:r>
-      <w:bookmarkStart w:id="113" w:name="ZOTERO_BREF_8JJFafQNgahK"/>
-      <w:r>
-        <w:t>(</w:t>
-      </w:r>
-      <w:proofErr w:type="spellStart"/>
-      <w:r>
-        <w:t>Cardini</w:t>
-      </w:r>
-      <w:proofErr w:type="spellEnd"/>
-      <w:r>
-        <w:t>, 2019)</w:t>
-      </w:r>
-      <w:bookmarkEnd w:id="113"/>
-      <w:r>
-        <w:t>, and the loss of spatial and size relationships between modules explains that Z</w:t>
-      </w:r>
-      <w:r>
-        <w:rPr>
-          <w:vertAlign w:val="subscript"/>
-        </w:rPr>
-        <w:t>CR</w:t>
-      </w:r>
-      <w:r>
-        <w:t xml:space="preserve"> values are almost always higher with the module-by-module superimposition. Regarding the integration results, although the degree of integration computed for the different partitions is correlated between the global and module by module approaches (Supp. Fig. 2), the agreement does not appear as good as for modularity. Indeed, while integration is always significant using the global superimposition</w:t>
-      </w:r>
-      <w:ins w:id="114" w:author="Samuel Ginot" w:date="2023-10-13T14:56:00Z">
-        <w:r>
-          <w:t xml:space="preserve"> (corroborating results from </w:t>
-        </w:r>
-      </w:ins>
-      <w:bookmarkStart w:id="115" w:name="ZOTERO_BREF_6nuP9c2X3iMo"/>
-      <w:r>
-        <w:t>(</w:t>
-      </w:r>
-      <w:proofErr w:type="spellStart"/>
-      <w:r>
-        <w:t>Zelditch</w:t>
-      </w:r>
-      <w:proofErr w:type="spellEnd"/>
-      <w:r>
-        <w:t xml:space="preserve"> &amp; </w:t>
-      </w:r>
-      <w:proofErr w:type="spellStart"/>
-      <w:r>
-        <w:t>Swiderski</w:t>
-      </w:r>
-      <w:proofErr w:type="spellEnd"/>
-      <w:r>
-        <w:t>, 2023)</w:t>
-      </w:r>
-      <w:bookmarkEnd w:id="115"/>
-      <w:ins w:id="116" w:author="Samuel Ginot" w:date="2023-10-13T14:56:00Z">
-        <w:r>
-          <w:t>)</w:t>
-        </w:r>
-      </w:ins>
-      <w:r>
-        <w:t>, only around half of the cases are significant when using module by module superimposition. Once again, this is certainly due to the fact that module by module superimposition necessarily removes spatial and size covariance between modules. However, it remains unknown how much of true biological covariance may also be lost in that process. We would argue that using module by module superimposition before integration analyses can therefore be taken as a conservative approach, lending strong confidence in the cases in which integration remains significant, although it may at the same time entail some false negative results.</w:t>
       </w:r>
     </w:p>
     <w:p>
@@ -5824,13 +5680,104 @@
         <w:jc w:val="both"/>
       </w:pPr>
       <w:r>
+        <w:t>Because left and right mandible shapes must fit each other to achieve their proper function, it could be expected that there exists an optimal asymmetric shape producing the best feeding performance. We therefore expected that there should be an optimal degree of directional asymmetry, deviations from which should reduce performance. We aimed at measuring this performance by recording maximum bite forces at the incisivi. Our results, however, clearly show no relationship between bite forces and directional, total or fluctuating asymmetry (Fig. 7). Because it may be argued that proper feeding performance may in fact leave room for a larger amount of variation in the fit of mandible shapes, we computed CV</w:t>
+      </w:r>
+      <w:r>
+        <w:rPr>
+          <w:vertAlign w:val="subscript"/>
+        </w:rPr>
+        <w:t>P</w:t>
+      </w:r>
+      <w:r>
+        <w:t xml:space="preserve">, which appears in accordance with the fact that </w:t>
+      </w:r>
+      <w:proofErr w:type="spellStart"/>
+      <w:r>
+        <w:t>iDA</w:t>
+      </w:r>
+      <w:proofErr w:type="spellEnd"/>
+      <w:r>
+        <w:t xml:space="preserve"> and </w:t>
+      </w:r>
+      <w:proofErr w:type="spellStart"/>
+      <w:r>
+        <w:t>iTA</w:t>
+      </w:r>
+      <w:proofErr w:type="spellEnd"/>
+      <w:r>
+        <w:t xml:space="preserve"> are indeed under selection, with values matching those for other selected characters reviewed by </w:t>
+      </w:r>
+      <w:bookmarkStart w:id="54" w:name="ZOTERO_BREF_OpQL5eAzXmdr"/>
+      <w:r>
+        <w:t>(Hansen et al., 2006)</w:t>
+      </w:r>
+      <w:bookmarkEnd w:id="54"/>
+      <w:r>
+        <w:t>. The absence of relationship revealed here may therefore have two explanations: (</w:t>
+      </w:r>
+      <w:proofErr w:type="spellStart"/>
+      <w:r>
+        <w:t>i</w:t>
+      </w:r>
+      <w:proofErr w:type="spellEnd"/>
+      <w:r>
+        <w:t>) the degree of asymmetry may impact shearing forces and occlusion, but not static equilibrium bite forces at the tip of the incisivi, as we measure here, or (ii) because mandible shapes are selected to fit each other, variation in the degree of asymmetry is limited, while variation in bite force may be increased by other unrelated factors</w:t>
+      </w:r>
+      <w:r>
+        <w:t xml:space="preserve"> (for example environmental or experimental)</w:t>
+      </w:r>
+      <w:r>
+        <w:t>, which could explain why CV</w:t>
+      </w:r>
+      <w:r>
+        <w:rPr>
+          <w:vertAlign w:val="subscript"/>
+        </w:rPr>
+        <w:t>P</w:t>
+      </w:r>
+      <w:r>
+        <w:t xml:space="preserve"> is higher for bite force than for </w:t>
+      </w:r>
+      <w:proofErr w:type="spellStart"/>
+      <w:r>
+        <w:t>iTA</w:t>
+      </w:r>
+      <w:proofErr w:type="spellEnd"/>
+      <w:r>
+        <w:t xml:space="preserve"> of </w:t>
+      </w:r>
+      <w:proofErr w:type="spellStart"/>
+      <w:r>
+        <w:t>iDA</w:t>
+      </w:r>
+      <w:proofErr w:type="spellEnd"/>
+      <w:r>
+        <w:t>.</w:t>
+      </w:r>
+    </w:p>
+    <w:p>
+      <w:pPr>
+        <w:jc w:val="both"/>
         <w:rPr>
           <w:i/>
           <w:iCs/>
-        </w:rPr>
-        <w:t>Relationship between bite force performance and asymmetry</w:t>
-      </w:r>
-      <w:r>
+          <w:lang w:val="en-US"/>
+        </w:rPr>
+      </w:pPr>
+      <w:r>
+        <w:rPr>
+          <w:rFonts w:cs="Calibri"/>
+          <w:i/>
+          <w:iCs/>
+          <w:lang w:val="en-US"/>
+        </w:rPr>
+        <w:t>Conclusion and perspectives</w:t>
+      </w:r>
+      <w:r>
+        <w:rPr>
+          <w:rFonts w:cs="Calibri"/>
+          <w:lang w:val="en-US"/>
+        </w:rPr>
         <w:t>.</w:t>
       </w:r>
     </w:p>
@@ -5839,106 +5786,114 @@
         <w:jc w:val="both"/>
       </w:pPr>
       <w:r>
-        <w:t>Because left and right mandible shapes must fit each other to achieve their proper function, it could be expected that there exists an optimal asymmetric shape producing the best feeding performance. We therefore expected that there should be an optimal degree of directional asymmetry, deviations from which should reduce performance. We aimed at measuring this performance by recording maximum bite forces at the incisivi. Our results, however, clearly show no relationship between bite forces and directional, total or fluctuating asymmetry (Fig. 7). Because it may be argued that proper feeding performance may in fact leave room for a larger amount of variation in the fit of mandible shapes, we computed CV</w:t>
-      </w:r>
-      <w:r>
-        <w:rPr>
-          <w:vertAlign w:val="subscript"/>
-        </w:rPr>
-        <w:t>P</w:t>
-      </w:r>
-      <w:r>
-        <w:t xml:space="preserve">, which appears in accordance with the fact that </w:t>
-      </w:r>
-      <w:proofErr w:type="spellStart"/>
-      <w:r>
-        <w:t>iDA</w:t>
-      </w:r>
-      <w:proofErr w:type="spellEnd"/>
-      <w:r>
-        <w:t xml:space="preserve"> and </w:t>
-      </w:r>
-      <w:proofErr w:type="spellStart"/>
-      <w:r>
-        <w:t>iTA</w:t>
-      </w:r>
-      <w:proofErr w:type="spellEnd"/>
-      <w:r>
-        <w:t xml:space="preserve"> are indeed under selection, with values matching those for other selected characters reviewed by </w:t>
-      </w:r>
-      <w:bookmarkStart w:id="117" w:name="ZOTERO_BREF_OpQL5eAzXmdr"/>
-      <w:r>
-        <w:t>(Hansen et al., 2006)</w:t>
-      </w:r>
-      <w:bookmarkEnd w:id="117"/>
-      <w:r>
-        <w:t>. The absence of relationship revealed here may therefore have two explanations: (</w:t>
-      </w:r>
-      <w:proofErr w:type="spellStart"/>
-      <w:r>
-        <w:t>i</w:t>
-      </w:r>
-      <w:proofErr w:type="spellEnd"/>
-      <w:r>
-        <w:t>) the degree of asymmetry may impact shearing forces and occlusion, but not static equilibrium bite forces at the tip of the incisivi, as we measure here, or (ii) because mandible shapes are selected to fit each other, variation in the degree of asymmetry is limited, while variation in bite force may be increased by other unrelated factors</w:t>
-      </w:r>
-      <w:ins w:id="118" w:author="Ginot, Samuel" w:date="2023-11-06T12:15:00Z">
-        <w:r>
-          <w:t xml:space="preserve"> (</w:t>
-        </w:r>
-      </w:ins>
-      <w:ins w:id="119" w:author="Ginot, Samuel" w:date="2023-11-06T12:16:00Z">
-        <w:r>
-          <w:t xml:space="preserve">for example </w:t>
-        </w:r>
-      </w:ins>
-      <w:ins w:id="120" w:author="Ginot, Samuel" w:date="2023-11-06T12:15:00Z">
-        <w:r>
-          <w:t>environmental</w:t>
-        </w:r>
-      </w:ins>
-      <w:ins w:id="121" w:author="Ginot, Samuel" w:date="2023-11-06T12:16:00Z">
-        <w:r>
-          <w:t xml:space="preserve"> or </w:t>
-        </w:r>
-      </w:ins>
-      <w:ins w:id="122" w:author="Ginot, Samuel" w:date="2023-11-06T12:15:00Z">
-        <w:r>
-          <w:t>experimental</w:t>
-        </w:r>
-      </w:ins>
-      <w:ins w:id="123" w:author="Ginot, Samuel" w:date="2023-11-06T12:16:00Z">
-        <w:r>
-          <w:t>)</w:t>
-        </w:r>
-      </w:ins>
-      <w:r>
-        <w:t>, which could explain why CV</w:t>
-      </w:r>
-      <w:r>
-        <w:rPr>
-          <w:vertAlign w:val="subscript"/>
-        </w:rPr>
-        <w:t>P</w:t>
-      </w:r>
-      <w:r>
-        <w:t xml:space="preserve"> is higher for bite force than for </w:t>
-      </w:r>
-      <w:proofErr w:type="spellStart"/>
-      <w:r>
-        <w:t>iTA</w:t>
-      </w:r>
-      <w:proofErr w:type="spellEnd"/>
-      <w:r>
-        <w:t xml:space="preserve"> of </w:t>
-      </w:r>
-      <w:proofErr w:type="spellStart"/>
-      <w:r>
-        <w:t>iDA</w:t>
-      </w:r>
-      <w:proofErr w:type="spellEnd"/>
+        <w:rPr>
+          <w:rFonts w:cs="Calibri"/>
+          <w:lang w:val="en-US"/>
+        </w:rPr>
+        <w:t xml:space="preserve">Modularity is often referred to as a mechanism which allows phenotypic diversification by allowing different anatomical parts to evolve in relative independence </w:t>
+      </w:r>
+      <w:bookmarkStart w:id="55" w:name="ZOTERO_BREF_fNMP0XcL0IAR"/>
+      <w:r>
+        <w:rPr>
+          <w:rFonts w:cs="Calibri"/>
+          <w:lang w:val="en-US"/>
+        </w:rPr>
+        <w:t xml:space="preserve">(Hansen, 2003; </w:t>
+      </w:r>
+      <w:proofErr w:type="spellStart"/>
+      <w:r>
+        <w:rPr>
+          <w:rFonts w:cs="Calibri"/>
+          <w:lang w:val="en-US"/>
+        </w:rPr>
+        <w:t>Zelditch</w:t>
+      </w:r>
+      <w:proofErr w:type="spellEnd"/>
+      <w:r>
+        <w:rPr>
+          <w:rFonts w:cs="Calibri"/>
+          <w:lang w:val="en-US"/>
+        </w:rPr>
+        <w:t xml:space="preserve"> &amp; Goswami, 2021)</w:t>
+      </w:r>
+      <w:bookmarkEnd w:id="55"/>
+      <w:r>
+        <w:t xml:space="preserve">. Our results constitute </w:t>
+      </w:r>
+      <w:r>
+        <w:t xml:space="preserve">some of the </w:t>
+      </w:r>
+      <w:r>
+        <w:t xml:space="preserve">first evidence that modularity may indeed have a role in the evolution of disrupted symmetry, here in the head and mandibles of grasshoppers. This potential link between conspicuous asymmetry and modularity had, to our knowledge, </w:t>
+      </w:r>
+      <w:r>
+        <w:rPr>
+          <w:lang w:val="en-US"/>
+        </w:rPr>
+        <w:t xml:space="preserve">only been suggested once before </w:t>
+      </w:r>
+      <w:bookmarkStart w:id="56" w:name="ZOTERO_BREF_lnt6l2WUGdp6"/>
+      <w:r>
+        <w:rPr>
+          <w:rFonts w:cs="Calibri"/>
+        </w:rPr>
+        <w:t>(Churchill et al., 2019)</w:t>
+      </w:r>
+      <w:bookmarkEnd w:id="56"/>
+      <w:r>
+        <w:rPr>
+          <w:rFonts w:cs="Calibri"/>
+          <w:lang w:val="en-US"/>
+        </w:rPr>
+        <w:t>, but never tested using separate left-right modules</w:t>
+      </w:r>
       <w:r>
         <w:t>.</w:t>
+      </w:r>
+      <w:r>
+        <w:rPr>
+          <w:lang w:val="en-US"/>
+        </w:rPr>
+        <w:t xml:space="preserve"> Interestingly, one study also reported an asymmetric modular pattern</w:t>
+      </w:r>
+      <w:r>
+        <w:t xml:space="preserve"> </w:t>
+      </w:r>
+      <w:r>
+        <w:rPr>
+          <w:lang w:val="en-US"/>
+        </w:rPr>
+        <w:t xml:space="preserve">in the context of hybridization </w:t>
+      </w:r>
+      <w:bookmarkStart w:id="57" w:name="ZOTERO_BREF_JqTV4awXSRai"/>
+      <w:r>
+        <w:rPr>
+          <w:rFonts w:cs="Calibri"/>
+        </w:rPr>
+        <w:t>(Parr et al., 2016)</w:t>
+      </w:r>
+      <w:bookmarkEnd w:id="57"/>
+      <w:r>
+        <w:rPr>
+          <w:rFonts w:cs="Calibri"/>
+          <w:lang w:val="en-US"/>
+        </w:rPr>
+        <w:t xml:space="preserve">, in non-conspicuously asymmetric animals (dogs and dingoes). This may hint at one possible way for conspicuous asymmetry to start appearing, with hybridization disrupting integration and modularity patterns within each species. Genetic assimilation has been suggested </w:t>
+      </w:r>
+      <w:bookmarkStart w:id="58" w:name="ZOTERO_BREF_YlZm9QtxawrT"/>
+      <w:r>
+        <w:rPr>
+          <w:rFonts w:cs="Calibri"/>
+        </w:rPr>
+        <w:t>(Palmer, 1996, 2004)</w:t>
+      </w:r>
+      <w:bookmarkEnd w:id="58"/>
+      <w:r>
+        <w:rPr>
+          <w:rFonts w:cs="Calibri"/>
+          <w:lang w:val="en-US"/>
+        </w:rPr>
+        <w:t xml:space="preserve"> as another avenue for appearance of conspicuous asymmetry, which would not necessarily require modularity.</w:t>
       </w:r>
     </w:p>
     <w:p>
@@ -5951,246 +5906,113 @@
         </w:rPr>
       </w:pPr>
       <w:r>
-        <w:rPr>
-          <w:rFonts w:cs="Calibri"/>
+        <w:lastRenderedPageBreak/>
+        <w:t xml:space="preserve">It is our opinion that exploring </w:t>
+      </w:r>
+      <w:r>
+        <w:rPr>
+          <w:lang w:val="en-US"/>
+        </w:rPr>
+        <w:t>the</w:t>
+      </w:r>
+      <w:r>
+        <w:t xml:space="preserve"> link </w:t>
+      </w:r>
+      <w:r>
+        <w:rPr>
+          <w:lang w:val="en-US"/>
+        </w:rPr>
+        <w:t xml:space="preserve">between conspicuous asymmetry and modularity </w:t>
+      </w:r>
+      <w:r>
+        <w:t xml:space="preserve">is of interest in at least two broad evolutionary questions. First, conspicuous asymmetries and their evolution remain largely understudied compared to subtle asymmetries, particularly compared to FA. Understanding how ancestrally symmetrical structures can evolve to break the classical bilaterian symmetrical </w:t>
+      </w:r>
+      <w:r>
+        <w:rPr>
           <w:i/>
           <w:iCs/>
-          <w:lang w:val="en-US"/>
-        </w:rPr>
-        <w:t>Conclusion and perspectives</w:t>
-      </w:r>
-      <w:r>
-        <w:rPr>
-          <w:rFonts w:cs="Calibri"/>
-          <w:lang w:val="en-US"/>
-        </w:rPr>
-        <w:t>.</w:t>
+        </w:rPr>
+        <w:t>bauplan</w:t>
+      </w:r>
+      <w:r>
+        <w:t xml:space="preserve"> locally, while maintaining overall symmetry seems like a major, yet un</w:t>
+      </w:r>
+      <w:r>
+        <w:t>der</w:t>
+      </w:r>
+      <w:r>
+        <w:t>explored, aspect of phenotypic diversification</w:t>
+      </w:r>
+      <w:r>
+        <w:rPr>
+          <w:lang w:val="en-US"/>
+        </w:rPr>
+        <w:t xml:space="preserve"> </w:t>
+      </w:r>
+      <w:bookmarkStart w:id="59" w:name="ZOTERO_BREF_xAXZTU3NLFdd"/>
+      <w:r>
+        <w:rPr>
+          <w:rFonts w:cs="Calibri"/>
+        </w:rPr>
+        <w:t>(Palmer, 1996)</w:t>
+      </w:r>
+      <w:bookmarkEnd w:id="59"/>
+      <w:r>
+        <w:t>. Second, conspicuous asymmetries, which constitute a kind of "internal" diversification of homologous structures, would be a good model to test the idea that modularity is key in phenotypic diversification. This could be tested in at least three complementary ways: (</w:t>
+      </w:r>
+      <w:proofErr w:type="spellStart"/>
+      <w:r>
+        <w:t>i</w:t>
+      </w:r>
+      <w:proofErr w:type="spellEnd"/>
+      <w:r>
+        <w:t xml:space="preserve">) By comparing modularity levels of the same structures between related species either showing conspicuous asymmetry or not, with the expectation that "asymmetric species" should show stronger left-right modularity as well as stronger modularity between symmetrical and asymmetrical structures, compared to "symmetric species". (ii) In species which have </w:t>
+      </w:r>
+      <w:r>
+        <w:t xml:space="preserve">serially </w:t>
+      </w:r>
+      <w:r>
+        <w:t>homologous structures, some of which are conspicuously asymmetric while others not (</w:t>
+      </w:r>
+      <w:proofErr w:type="gramStart"/>
+      <w:r>
+        <w:t>e.g.</w:t>
+      </w:r>
+      <w:proofErr w:type="gramEnd"/>
+      <w:r>
+        <w:t xml:space="preserve"> arthropod appendages), with the expectation that the asymmetrical structures would have stronger left-right modularity compared to their symmetrical</w:t>
+      </w:r>
+      <w:r>
+        <w:t xml:space="preserve"> serial</w:t>
+      </w:r>
+      <w:r>
+        <w:t xml:space="preserve"> homologs. (iii) Across clades and across structures, the strongest left-right modularity should be found in structures in which the left and right sides achieve different functions, intermediate modularity should be found in structures showing left-right differences allowing them to achieve a common function, and the lowest left-right modularity may be found in structures in which the left and right sides are physically tightly connected.</w:t>
+      </w:r>
+      <w:r>
+        <w:br w:type="page"/>
       </w:r>
     </w:p>
     <w:p>
       <w:pPr>
         <w:jc w:val="both"/>
+        <w:rPr>
+          <w:b/>
+          <w:bCs/>
+        </w:rPr>
       </w:pPr>
       <w:r>
         <w:rPr>
-          <w:rFonts w:cs="Calibri"/>
-          <w:lang w:val="en-US"/>
-        </w:rPr>
-        <w:t>Modularity is often referred to as a mechanism which allows phenotypic diversification by allowing different anatomical parts to evolve in relative independence</w:t>
-      </w:r>
-      <w:ins w:id="124" w:author="Samuel Ginot" w:date="2023-10-13T15:10:00Z">
-        <w:r>
-          <w:rPr>
-            <w:rFonts w:cs="Calibri"/>
-            <w:lang w:val="en-US"/>
-          </w:rPr>
-          <w:t xml:space="preserve"> </w:t>
-        </w:r>
-      </w:ins>
-      <w:bookmarkStart w:id="125" w:name="ZOTERO_BREF_fNMP0XcL0IAR"/>
-      <w:r>
-        <w:rPr>
-          <w:rFonts w:cs="Calibri"/>
-          <w:lang w:val="en-US"/>
-        </w:rPr>
-        <w:t xml:space="preserve">(Hansen, 2003; </w:t>
-      </w:r>
-      <w:proofErr w:type="spellStart"/>
-      <w:r>
-        <w:rPr>
-          <w:rFonts w:cs="Calibri"/>
-          <w:lang w:val="en-US"/>
-        </w:rPr>
-        <w:t>Zelditch</w:t>
-      </w:r>
-      <w:proofErr w:type="spellEnd"/>
-      <w:r>
-        <w:rPr>
-          <w:rFonts w:cs="Calibri"/>
-          <w:lang w:val="en-US"/>
-        </w:rPr>
-        <w:t xml:space="preserve"> &amp; Goswami, 2021)</w:t>
-      </w:r>
-      <w:bookmarkEnd w:id="125"/>
-      <w:r>
-        <w:t xml:space="preserve">. Our results constitute </w:t>
-      </w:r>
-      <w:ins w:id="126" w:author="Ginot, Samuel" w:date="2023-11-06T12:17:00Z">
-        <w:r>
-          <w:t xml:space="preserve">some of the </w:t>
-        </w:r>
-      </w:ins>
-      <w:r>
-        <w:t xml:space="preserve">first evidence that modularity may indeed have a role in the evolution of disrupted symmetry, here in the head and mandibles of grasshoppers. This potential link between conspicuous asymmetry and modularity had, to our knowledge, </w:t>
-      </w:r>
-      <w:r>
-        <w:rPr>
-          <w:lang w:val="en-US"/>
-        </w:rPr>
-        <w:t xml:space="preserve">only been suggested once before </w:t>
-      </w:r>
-      <w:bookmarkStart w:id="127" w:name="ZOTERO_BREF_lnt6l2WUGdp6"/>
-      <w:r>
-        <w:rPr>
-          <w:rFonts w:cs="Calibri"/>
-        </w:rPr>
-        <w:t>(Churchill et al., 2019)</w:t>
-      </w:r>
-      <w:bookmarkEnd w:id="127"/>
-      <w:r>
-        <w:rPr>
-          <w:rFonts w:cs="Calibri"/>
-          <w:lang w:val="en-US"/>
-        </w:rPr>
-        <w:t>, but never tested using separate left-right modules</w:t>
-      </w:r>
-      <w:r>
-        <w:t>.</w:t>
-      </w:r>
-      <w:r>
-        <w:rPr>
-          <w:lang w:val="en-US"/>
-        </w:rPr>
-        <w:t xml:space="preserve"> Interestingly, one study also reported an asymmetric modular pattern</w:t>
-      </w:r>
-      <w:r>
-        <w:t xml:space="preserve"> </w:t>
-      </w:r>
-      <w:r>
-        <w:rPr>
-          <w:lang w:val="en-US"/>
-        </w:rPr>
-        <w:t xml:space="preserve">in the context of hybridization </w:t>
-      </w:r>
-      <w:bookmarkStart w:id="128" w:name="ZOTERO_BREF_JqTV4awXSRai"/>
-      <w:r>
-        <w:rPr>
-          <w:rFonts w:cs="Calibri"/>
-        </w:rPr>
-        <w:t>(Parr et al., 2016)</w:t>
-      </w:r>
-      <w:bookmarkEnd w:id="128"/>
-      <w:r>
-        <w:rPr>
-          <w:rFonts w:cs="Calibri"/>
-          <w:lang w:val="en-US"/>
-        </w:rPr>
-        <w:t xml:space="preserve">, in non-conspicuously asymmetric animals (dogs and dingoes). This may hint at one possible way for conspicuous asymmetry to start appearing, with hybridization disrupting integration and modularity patterns within each species. Genetic assimilation has been suggested </w:t>
-      </w:r>
-      <w:bookmarkStart w:id="129" w:name="ZOTERO_BREF_YlZm9QtxawrT"/>
-      <w:r>
-        <w:rPr>
-          <w:rFonts w:cs="Calibri"/>
-        </w:rPr>
-        <w:t>(Palmer, 1996, 2004)</w:t>
-      </w:r>
-      <w:bookmarkEnd w:id="129"/>
-      <w:r>
-        <w:rPr>
-          <w:rFonts w:cs="Calibri"/>
-          <w:lang w:val="en-US"/>
-        </w:rPr>
-        <w:t xml:space="preserve"> as another avenue for appearance of conspicuous asymmetry, which would not necessarily require modularity.</w:t>
+          <w:b/>
+          <w:bCs/>
+        </w:rPr>
+        <w:lastRenderedPageBreak/>
+        <w:t>Figure legends</w:t>
       </w:r>
     </w:p>
     <w:p>
       <w:pPr>
         <w:jc w:val="both"/>
         <w:rPr>
-          <w:i/>
-          <w:iCs/>
-          <w:lang w:val="en-US"/>
-        </w:rPr>
-      </w:pPr>
-      <w:r>
-        <w:lastRenderedPageBreak/>
-        <w:t xml:space="preserve">It is our opinion that exploring </w:t>
-      </w:r>
-      <w:r>
-        <w:rPr>
-          <w:lang w:val="en-US"/>
-        </w:rPr>
-        <w:t>the</w:t>
-      </w:r>
-      <w:r>
-        <w:t xml:space="preserve"> link </w:t>
-      </w:r>
-      <w:r>
-        <w:rPr>
-          <w:lang w:val="en-US"/>
-        </w:rPr>
-        <w:t xml:space="preserve">between conspicuous asymmetry and modularity </w:t>
-      </w:r>
-      <w:r>
-        <w:t xml:space="preserve">is of interest in at least two broad evolutionary questions. First, conspicuous asymmetries and their evolution remain largely understudied compared to subtle asymmetries, particularly compared to FA. Understanding how ancestrally symmetrical structures can evolve to break the classical bilaterian symmetrical </w:t>
-      </w:r>
-      <w:r>
-        <w:rPr>
-          <w:i/>
-          <w:iCs/>
-        </w:rPr>
-        <w:t>bauplan</w:t>
-      </w:r>
-      <w:r>
-        <w:t xml:space="preserve"> locally, while maintaining overall symmetry seems like a major, yet un</w:t>
-      </w:r>
-      <w:ins w:id="130" w:author="Ginot, Samuel" w:date="2023-11-06T12:18:00Z">
-        <w:r>
-          <w:t>der</w:t>
-        </w:r>
-      </w:ins>
-      <w:r>
-        <w:t>explored, aspect of phenotypic diversification</w:t>
-      </w:r>
-      <w:r>
-        <w:rPr>
-          <w:lang w:val="en-US"/>
-        </w:rPr>
-        <w:t xml:space="preserve"> </w:t>
-      </w:r>
-      <w:bookmarkStart w:id="131" w:name="ZOTERO_BREF_xAXZTU3NLFdd"/>
-      <w:r>
-        <w:rPr>
-          <w:rFonts w:cs="Calibri"/>
-        </w:rPr>
-        <w:t>(Palmer, 1996)</w:t>
-      </w:r>
-      <w:bookmarkEnd w:id="131"/>
-      <w:r>
-        <w:t xml:space="preserve">. Second, conspicuous asymmetries, which constitute a kind of "internal" diversification of homologous structures, would be a good model to test the idea that modularity is key in phenotypic diversification. </w:t>
-      </w:r>
-      <w:ins w:id="132" w:author="Samuel Ginot" w:date="2023-10-13T15:15:00Z">
-        <w:r>
-          <w:t>This could be tested in at least three complementary ways</w:t>
-        </w:r>
-      </w:ins>
-      <w:r>
-        <w:t>: (</w:t>
-      </w:r>
-      <w:proofErr w:type="spellStart"/>
-      <w:r>
-        <w:t>i</w:t>
-      </w:r>
-      <w:proofErr w:type="spellEnd"/>
-      <w:r>
-        <w:t xml:space="preserve">) By comparing modularity levels of the same structures between related species either showing conspicuous asymmetry or not, with the expectation that "asymmetric species" should show stronger left-right modularity as well as stronger modularity between symmetrical and asymmetrical structures, compared to "symmetric species". (ii) In species which have </w:t>
-      </w:r>
-      <w:ins w:id="133" w:author="Ginot, Samuel" w:date="2023-11-06T12:19:00Z">
-        <w:r>
-          <w:t xml:space="preserve">serially </w:t>
-        </w:r>
-      </w:ins>
-      <w:r>
-        <w:t>homologous structures, some of which are conspicuously asymmetric while others not (e.g. arthropod appendages), with the expectation that the asymmetrical structures would have stronger left-right modularity compared to their symmetrical homologs. (iii) Across clades and across structures, the strongest left-right modularity should be found in structures in which the left and right sides achieve different functions, intermediate modularity should be found in structures showing left-right differences allowing them to achieve a common function, and the lowest left-right modularity may be found in structures in which the left and right sides are physically tightly connected.</w:t>
-      </w:r>
-      <w:r>
-        <w:br w:type="page"/>
-      </w:r>
-    </w:p>
-    <w:p>
-      <w:pPr>
-        <w:jc w:val="both"/>
-        <w:rPr>
           <w:b/>
           <w:bCs/>
         </w:rPr>
@@ -6200,27 +6022,56 @@
           <w:b/>
           <w:bCs/>
         </w:rPr>
-        <w:lastRenderedPageBreak/>
-        <w:t>Figure legends</w:t>
-      </w:r>
-    </w:p>
-    <w:p>
-      <w:pPr>
-        <w:jc w:val="both"/>
+        <w:t xml:space="preserve">Figure 1. </w:t>
+      </w:r>
+      <w:r>
+        <w:t>A.-B., G.-I.</w:t>
+      </w:r>
+      <w:r>
         <w:rPr>
           <w:b/>
           <w:bCs/>
         </w:rPr>
-      </w:pPr>
-      <w:r>
-        <w:rPr>
-          <w:b/>
-          <w:bCs/>
-        </w:rPr>
-        <w:t xml:space="preserve">Figure 1. </w:t>
-      </w:r>
-      <w:r>
-        <w:t>Location of the 35 landmarks used in the present study, illustrated on a colorized 3D reconstruction of a grasshopper head. A. Frontal view of the head as a whole. B. Ventral view of head capsule with mandibles, muscles and other internal organs removed. C.-E. Mandibular landmarks, illustrated for the left mandible (red), and its associated opener (pink), and closer (violet) muscles. Landmarks homologous to those shown here were also placed on the right mandible (not shown). C. Posterior view. D. Medial view. E. Anterior view.</w:t>
+        <w:t xml:space="preserve"> </w:t>
+      </w:r>
+      <w:r>
+        <w:t xml:space="preserve">Location of the 35 landmarks used in the present study, illustrated on a colorized 3D reconstruction of a grasshopper head. A. Frontal view of the head as a whole. B. Ventral view of head capsule with mandibles, muscles and other internal organs removed. </w:t>
+      </w:r>
+      <w:r>
+        <w:t>G</w:t>
+      </w:r>
+      <w:r>
+        <w:t>.-</w:t>
+      </w:r>
+      <w:r>
+        <w:t>I</w:t>
+      </w:r>
+      <w:r>
+        <w:t xml:space="preserve">. Mandibular landmarks, illustrated for the left mandible (red), and its associated opener (pink), and closer (violet) muscles. Landmarks homologous to those shown here were also placed on the right mandible (not shown). </w:t>
+      </w:r>
+      <w:r>
+        <w:t>G</w:t>
+      </w:r>
+      <w:r>
+        <w:t xml:space="preserve">. Posterior view. </w:t>
+      </w:r>
+      <w:r>
+        <w:t>H</w:t>
+      </w:r>
+      <w:r>
+        <w:t xml:space="preserve">. Medial view. </w:t>
+      </w:r>
+      <w:r>
+        <w:t>I</w:t>
+      </w:r>
+      <w:r>
+        <w:t>. Anterior view.</w:t>
+      </w:r>
+      <w:r>
+        <w:t xml:space="preserve"> C.-F. Illustration of the mandibles in closed occluding position, displaying their key-and-lock morphology. C.-D. Posterior view, with and without transparency of the right</w:t>
+      </w:r>
+      <w:r>
+        <w:t xml:space="preserve"> mandible, respectively. E.-F. Anterior view, with and without transparency of the left mandible. </w:t>
       </w:r>
     </w:p>
     <w:p>
@@ -14491,7 +14342,7 @@
       <w:pPr>
         <w:pStyle w:val="Bibliography"/>
       </w:pPr>
-      <w:bookmarkStart w:id="134" w:name="ZOTERO_BREF_jdDvV9N3urIO"/>
+      <w:bookmarkStart w:id="60" w:name="ZOTERO_BREF_jdDvV9N3urIO"/>
       <w:r>
         <w:lastRenderedPageBreak/>
         <w:t xml:space="preserve">Adams, D. C. (2016). Evaluating modularity in morphometric data: Challenges with the RV coefficient and a new test measure. </w:t>
@@ -15378,9 +15229,6 @@
         <w:pStyle w:val="Bibliography"/>
         <w:rPr>
           <w:lang w:val="de-DE"/>
-          <w:rPrChange w:id="135" w:author="Ginot, Samuel" w:date="2023-11-10T11:54:00Z">
-            <w:rPr/>
-          </w:rPrChange>
         </w:rPr>
       </w:pPr>
       <w:r>
@@ -15399,21 +15247,12 @@
           <w:i/>
           <w:iCs/>
           <w:lang w:val="de-DE"/>
-          <w:rPrChange w:id="136" w:author="Ginot, Samuel" w:date="2023-11-10T11:54:00Z">
-            <w:rPr>
-              <w:i/>
-              <w:iCs/>
-            </w:rPr>
-          </w:rPrChange>
         </w:rPr>
         <w:t>The American Naturalist</w:t>
       </w:r>
       <w:r>
         <w:rPr>
           <w:lang w:val="de-DE"/>
-          <w:rPrChange w:id="137" w:author="Ginot, Samuel" w:date="2023-11-10T11:54:00Z">
-            <w:rPr/>
-          </w:rPrChange>
         </w:rPr>
         <w:t xml:space="preserve">, </w:t>
       </w:r>
@@ -15422,21 +15261,12 @@
           <w:i/>
           <w:iCs/>
           <w:lang w:val="de-DE"/>
-          <w:rPrChange w:id="138" w:author="Ginot, Samuel" w:date="2023-11-10T11:54:00Z">
-            <w:rPr>
-              <w:i/>
-              <w:iCs/>
-            </w:rPr>
-          </w:rPrChange>
         </w:rPr>
         <w:t>168</w:t>
       </w:r>
       <w:r>
         <w:rPr>
           <w:lang w:val="de-DE"/>
-          <w:rPrChange w:id="139" w:author="Ginot, Samuel" w:date="2023-11-10T11:54:00Z">
-            <w:rPr/>
-          </w:rPrChange>
         </w:rPr>
         <w:t>(2), 168–181. https://doi.org/10.1086/505768</w:t>
       </w:r>
@@ -15448,9 +15278,6 @@
       <w:r>
         <w:rPr>
           <w:lang w:val="de-DE"/>
-          <w:rPrChange w:id="140" w:author="Ginot, Samuel" w:date="2023-11-10T11:54:00Z">
-            <w:rPr/>
-          </w:rPrChange>
         </w:rPr>
         <w:t xml:space="preserve">Huggenberger, S., Leidenberger, S., &amp; Oelschläger, H. H. A. (2017). </w:t>
       </w:r>
@@ -16618,7 +16445,7 @@
         <w:t>(2), 147–169. https://doi.org/10.1007/s11692-023-09600-9</w:t>
       </w:r>
     </w:p>
-    <w:bookmarkEnd w:id="134"/>
+    <w:bookmarkEnd w:id="60"/>
     <w:p>
       <w:pPr>
         <w:pStyle w:val="Bibliography"/>
@@ -16634,125 +16461,6 @@
     </w:sectPr>
   </w:body>
 </w:document>
-</file>
-
-<file path=word/comments.xml><?xml version="1.0" encoding="utf-8"?>
-<w:comments xmlns:wpc="http://schemas.microsoft.com/office/word/2010/wordprocessingCanvas" xmlns:cx="http://schemas.microsoft.com/office/drawing/2014/chartex" xmlns:cx1="http://schemas.microsoft.com/office/drawing/2015/9/8/chartex" xmlns:cx2="http://schemas.microsoft.com/office/drawing/2015/10/21/chartex" xmlns:cx3="http://schemas.microsoft.com/office/drawing/2016/5/9/chartex" xmlns:cx4="http://schemas.microsoft.com/office/drawing/2016/5/10/chartex" xmlns:cx5="http://schemas.microsoft.com/office/drawing/2016/5/11/chartex" xmlns:cx6="http://schemas.microsoft.com/office/drawing/2016/5/12/chartex" xmlns:cx7="http://schemas.microsoft.com/office/drawing/2016/5/13/chartex" xmlns:cx8="http://schemas.microsoft.com/office/drawing/2016/5/14/chartex" xmlns:mc="http://schemas.openxmlformats.org/markup-compatibility/2006" xmlns:aink="http://schemas.microsoft.com/office/drawing/2016/ink" xmlns:am3d="http://schemas.microsoft.com/office/drawing/2017/model3d" xmlns:o="urn:schemas-microsoft-com:office:office" xmlns:r="http://schemas.openxmlformats.org/officeDocument/2006/relationships" xmlns:m="http://schemas.openxmlformats.org/officeDocument/2006/math" xmlns:v="urn:schemas-microsoft-com:vml" xmlns:wp14="http://schemas.microsoft.com/office/word/2010/wordprocessingDrawing" xmlns:wp="http://schemas.openxmlformats.org/drawingml/2006/wordprocessingDrawing" xmlns:w10="urn:schemas-microsoft-com:office:word" xmlns:w="http://schemas.openxmlformats.org/wordprocessingml/2006/main" xmlns:w14="http://schemas.microsoft.com/office/word/2010/wordml" xmlns:w15="http://schemas.microsoft.com/office/word/2012/wordml" xmlns:w16cex="http://schemas.microsoft.com/office/word/2018/wordml/cex" xmlns:w16cid="http://schemas.microsoft.com/office/word/2016/wordml/cid" xmlns:w16="http://schemas.microsoft.com/office/word/2018/wordml" xmlns:w16sdtdh="http://schemas.microsoft.com/office/word/2020/wordml/sdtdatahash" xmlns:w16se="http://schemas.microsoft.com/office/word/2015/wordml/symex" xmlns:wpg="http://schemas.microsoft.com/office/word/2010/wordprocessingGroup" xmlns:wpi="http://schemas.microsoft.com/office/word/2010/wordprocessingInk" xmlns:wne="http://schemas.microsoft.com/office/word/2006/wordml" xmlns:wps="http://schemas.microsoft.com/office/word/2010/wordprocessingShape" mc:Ignorable="w14 w15 w16se w16cid w16 w16cex w16sdtdh wp14">
-  <w:comment w:id="24" w:author="Ginot, Samuel" w:date="2023-11-10T12:11:00Z" w:initials="GS">
-    <w:p>
-      <w:pPr>
-        <w:pStyle w:val="CommentText"/>
-      </w:pPr>
-      <w:r>
-        <w:rPr>
-          <w:rStyle w:val="CommentReference"/>
-        </w:rPr>
-        <w:annotationRef/>
-      </w:r>
-      <w:r>
-        <w:t>More straightforward than before, good</w:t>
-      </w:r>
-    </w:p>
-  </w:comment>
-  <w:comment w:id="75" w:author="xxx" w:date="2023-10-11T17:01:00Z" w:initials="x">
-    <w:p>
-      <w:r>
-        <w:rPr>
-          <w:rFonts w:ascii="Liberation Serif" w:eastAsia="DejaVu Sans" w:hAnsi="Liberation Serif" w:cs="DejaVu Sans"/>
-          <w:sz w:val="24"/>
-          <w:szCs w:val="24"/>
-          <w:lang w:val="en-US" w:bidi="en-US"/>
-        </w:rPr>
-        <w:t xml:space="preserve">It’s a </w:t>
-      </w:r>
-      <w:proofErr w:type="gramStart"/>
-      <w:r>
-        <w:rPr>
-          <w:rFonts w:ascii="Liberation Serif" w:eastAsia="DejaVu Sans" w:hAnsi="Liberation Serif" w:cs="DejaVu Sans"/>
-          <w:sz w:val="24"/>
-          <w:szCs w:val="24"/>
-          <w:lang w:val="en-US" w:bidi="en-US"/>
-        </w:rPr>
-        <w:t>far reaching</w:t>
-      </w:r>
-      <w:proofErr w:type="gramEnd"/>
-      <w:r>
-        <w:rPr>
-          <w:rFonts w:ascii="Liberation Serif" w:eastAsia="DejaVu Sans" w:hAnsi="Liberation Serif" w:cs="DejaVu Sans"/>
-          <w:sz w:val="24"/>
-          <w:szCs w:val="24"/>
-          <w:lang w:val="en-US" w:bidi="en-US"/>
-        </w:rPr>
-        <w:t xml:space="preserve"> statement…I guess its difficult to back this up with other studies which point into a similar direction like ours?</w:t>
-      </w:r>
-    </w:p>
-  </w:comment>
-  <w:comment w:id="82" w:author="Samuel Ginot" w:date="2023-10-13T14:06:00Z" w:initials="SG">
-    <w:p>
-      <w:r>
-        <w:rPr>
-          <w:rFonts w:ascii="Calibri" w:hAnsi="Calibri"/>
-          <w:i/>
-          <w:sz w:val="16"/>
-          <w:lang w:val="en-US"/>
-        </w:rPr>
-        <w:t>Répondre à xxx (11/10/2023, 17:01): "..."</w:t>
-      </w:r>
-    </w:p>
-    <w:p>
-      <w:r>
-        <w:rPr>
-          <w:rFonts w:ascii="Liberation Serif" w:eastAsia="DejaVu Sans" w:hAnsi="Liberation Serif" w:cs="DejaVu Sans"/>
-          <w:sz w:val="20"/>
-          <w:szCs w:val="24"/>
-          <w:lang w:val="en-US"/>
-        </w:rPr>
-        <w:t>Aside from the couple studies in whales it has not really been suggested or tested before in the case of asymmetric structures.</w:t>
-      </w:r>
-    </w:p>
-    <w:p>
-      <w:r>
-        <w:rPr>
-          <w:rFonts w:ascii="Liberation Serif" w:eastAsia="DejaVu Sans" w:hAnsi="Liberation Serif" w:cs="DejaVu Sans"/>
-          <w:sz w:val="20"/>
-          <w:szCs w:val="24"/>
-          <w:lang w:val="en-US"/>
-        </w:rPr>
-        <w:t>However this is a long standing idea in the role of modularity in evolution.</w:t>
-      </w:r>
-    </w:p>
-  </w:comment>
-</w:comments>
-</file>
-
-<file path=word/commentsExtended.xml><?xml version="1.0" encoding="utf-8"?>
-<w15:commentsEx xmlns:wpc="http://schemas.microsoft.com/office/word/2010/wordprocessingCanvas" xmlns:cx="http://schemas.microsoft.com/office/drawing/2014/chartex" xmlns:cx1="http://schemas.microsoft.com/office/drawing/2015/9/8/chartex" xmlns:cx2="http://schemas.microsoft.com/office/drawing/2015/10/21/chartex" xmlns:cx3="http://schemas.microsoft.com/office/drawing/2016/5/9/chartex" xmlns:cx4="http://schemas.microsoft.com/office/drawing/2016/5/10/chartex" xmlns:cx5="http://schemas.microsoft.com/office/drawing/2016/5/11/chartex" xmlns:cx6="http://schemas.microsoft.com/office/drawing/2016/5/12/chartex" xmlns:cx7="http://schemas.microsoft.com/office/drawing/2016/5/13/chartex" xmlns:cx8="http://schemas.microsoft.com/office/drawing/2016/5/14/chartex" xmlns:mc="http://schemas.openxmlformats.org/markup-compatibility/2006" xmlns:aink="http://schemas.microsoft.com/office/drawing/2016/ink" xmlns:am3d="http://schemas.microsoft.com/office/drawing/2017/model3d" xmlns:o="urn:schemas-microsoft-com:office:office" xmlns:r="http://schemas.openxmlformats.org/officeDocument/2006/relationships" xmlns:m="http://schemas.openxmlformats.org/officeDocument/2006/math" xmlns:v="urn:schemas-microsoft-com:vml" xmlns:wp14="http://schemas.microsoft.com/office/word/2010/wordprocessingDrawing" xmlns:wp="http://schemas.openxmlformats.org/drawingml/2006/wordprocessingDrawing" xmlns:w10="urn:schemas-microsoft-com:office:word" xmlns:w="http://schemas.openxmlformats.org/wordprocessingml/2006/main" xmlns:w14="http://schemas.microsoft.com/office/word/2010/wordml" xmlns:w15="http://schemas.microsoft.com/office/word/2012/wordml" xmlns:w16cex="http://schemas.microsoft.com/office/word/2018/wordml/cex" xmlns:w16cid="http://schemas.microsoft.com/office/word/2016/wordml/cid" xmlns:w16="http://schemas.microsoft.com/office/word/2018/wordml" xmlns:w16sdtdh="http://schemas.microsoft.com/office/word/2020/wordml/sdtdatahash" xmlns:w16se="http://schemas.microsoft.com/office/word/2015/wordml/symex" xmlns:wpg="http://schemas.microsoft.com/office/word/2010/wordprocessingGroup" xmlns:wpi="http://schemas.microsoft.com/office/word/2010/wordprocessingInk" xmlns:wne="http://schemas.microsoft.com/office/word/2006/wordml" xmlns:wps="http://schemas.microsoft.com/office/word/2010/wordprocessingShape" mc:Ignorable="w14 w15 w16se w16cid w16 w16cex w16sdtdh wp14">
-  <w15:commentEx w15:paraId="4B060E51" w15:done="0"/>
-  <w15:commentEx w15:paraId="69064A18" w15:done="0"/>
-  <w15:commentEx w15:paraId="32ED0D54" w15:done="0"/>
-</w15:commentsEx>
-</file>
-
-<file path=word/commentsExtensible.xml><?xml version="1.0" encoding="utf-8"?>
-<w16cex:commentsExtensible xmlns:wpc="http://schemas.microsoft.com/office/word/2010/wordprocessingCanvas" xmlns:cx="http://schemas.microsoft.com/office/drawing/2014/chartex" xmlns:cx1="http://schemas.microsoft.com/office/drawing/2015/9/8/chartex" xmlns:cx2="http://schemas.microsoft.com/office/drawing/2015/10/21/chartex" xmlns:cx3="http://schemas.microsoft.com/office/drawing/2016/5/9/chartex" xmlns:cx4="http://schemas.microsoft.com/office/drawing/2016/5/10/chartex" xmlns:cx5="http://schemas.microsoft.com/office/drawing/2016/5/11/chartex" xmlns:cx6="http://schemas.microsoft.com/office/drawing/2016/5/12/chartex" xmlns:cx7="http://schemas.microsoft.com/office/drawing/2016/5/13/chartex" xmlns:cx8="http://schemas.microsoft.com/office/drawing/2016/5/14/chartex" xmlns:mc="http://schemas.openxmlformats.org/markup-compatibility/2006" xmlns:aink="http://schemas.microsoft.com/office/drawing/2016/ink" xmlns:am3d="http://schemas.microsoft.com/office/drawing/2017/model3d" xmlns:o="urn:schemas-microsoft-com:office:office" xmlns:r="http://schemas.openxmlformats.org/officeDocument/2006/relationships" xmlns:m="http://schemas.openxmlformats.org/officeDocument/2006/math" xmlns:v="urn:schemas-microsoft-com:vml" xmlns:wp14="http://schemas.microsoft.com/office/word/2010/wordprocessingDrawing" xmlns:wp="http://schemas.openxmlformats.org/drawingml/2006/wordprocessingDrawing" xmlns:w10="urn:schemas-microsoft-com:office:word" xmlns:w="http://schemas.openxmlformats.org/wordprocessingml/2006/main" xmlns:w14="http://schemas.microsoft.com/office/word/2010/wordml" xmlns:w15="http://schemas.microsoft.com/office/word/2012/wordml" xmlns:w16cex="http://schemas.microsoft.com/office/word/2018/wordml/cex" xmlns:w16cid="http://schemas.microsoft.com/office/word/2016/wordml/cid" xmlns:w16="http://schemas.microsoft.com/office/word/2018/wordml" xmlns:w16sdtdh="http://schemas.microsoft.com/office/word/2020/wordml/sdtdatahash" xmlns:w16se="http://schemas.microsoft.com/office/word/2015/wordml/symex" xmlns:wpg="http://schemas.microsoft.com/office/word/2010/wordprocessingGroup" xmlns:wpi="http://schemas.microsoft.com/office/word/2010/wordprocessingInk" xmlns:wne="http://schemas.microsoft.com/office/word/2006/wordml" xmlns:wps="http://schemas.microsoft.com/office/word/2010/wordprocessingShape" mc:Ignorable="w14 w15 w16se w16cid w16 w16cex w16sdtdh wp14">
-  <w16cex:commentExtensible w16cex:durableId="28F89C5E" w16cex:dateUtc="2023-11-10T11:11:00Z"/>
-</w16cex:commentsExtensible>
-</file>
-
-<file path=word/commentsIds.xml><?xml version="1.0" encoding="utf-8"?>
-<w16cid:commentsIds xmlns:wpc="http://schemas.microsoft.com/office/word/2010/wordprocessingCanvas" xmlns:cx="http://schemas.microsoft.com/office/drawing/2014/chartex" xmlns:cx1="http://schemas.microsoft.com/office/drawing/2015/9/8/chartex" xmlns:cx2="http://schemas.microsoft.com/office/drawing/2015/10/21/chartex" xmlns:cx3="http://schemas.microsoft.com/office/drawing/2016/5/9/chartex" xmlns:cx4="http://schemas.microsoft.com/office/drawing/2016/5/10/chartex" xmlns:cx5="http://schemas.microsoft.com/office/drawing/2016/5/11/chartex" xmlns:cx6="http://schemas.microsoft.com/office/drawing/2016/5/12/chartex" xmlns:cx7="http://schemas.microsoft.com/office/drawing/2016/5/13/chartex" xmlns:cx8="http://schemas.microsoft.com/office/drawing/2016/5/14/chartex" xmlns:mc="http://schemas.openxmlformats.org/markup-compatibility/2006" xmlns:aink="http://schemas.microsoft.com/office/drawing/2016/ink" xmlns:am3d="http://schemas.microsoft.com/office/drawing/2017/model3d" xmlns:o="urn:schemas-microsoft-com:office:office" xmlns:r="http://schemas.openxmlformats.org/officeDocument/2006/relationships" xmlns:m="http://schemas.openxmlformats.org/officeDocument/2006/math" xmlns:v="urn:schemas-microsoft-com:vml" xmlns:wp14="http://schemas.microsoft.com/office/word/2010/wordprocessingDrawing" xmlns:wp="http://schemas.openxmlformats.org/drawingml/2006/wordprocessingDrawing" xmlns:w10="urn:schemas-microsoft-com:office:word" xmlns:w="http://schemas.openxmlformats.org/wordprocessingml/2006/main" xmlns:w14="http://schemas.microsoft.com/office/word/2010/wordml" xmlns:w15="http://schemas.microsoft.com/office/word/2012/wordml" xmlns:w16cex="http://schemas.microsoft.com/office/word/2018/wordml/cex" xmlns:w16cid="http://schemas.microsoft.com/office/word/2016/wordml/cid" xmlns:w16="http://schemas.microsoft.com/office/word/2018/wordml" xmlns:w16sdtdh="http://schemas.microsoft.com/office/word/2020/wordml/sdtdatahash" xmlns:w16se="http://schemas.microsoft.com/office/word/2015/wordml/symex" xmlns:wpg="http://schemas.microsoft.com/office/word/2010/wordprocessingGroup" xmlns:wpi="http://schemas.microsoft.com/office/word/2010/wordprocessingInk" xmlns:wne="http://schemas.microsoft.com/office/word/2006/wordml" xmlns:wps="http://schemas.microsoft.com/office/word/2010/wordprocessingShape" mc:Ignorable="w14 w15 w16se w16cid w16 w16cex w16sdtdh wp14">
-  <w16cid:commentId w16cid:paraId="4B060E51" w16cid:durableId="28F89C5E"/>
-  <w16cid:commentId w16cid:paraId="69064A18" w16cid:durableId="28D7D05E"/>
-  <w16cid:commentId w16cid:paraId="32ED0D54" w16cid:durableId="28D7D05F"/>
-</w16cid:commentsIds>
-</file>
-
-<file path=word/people.xml><?xml version="1.0" encoding="utf-8"?>
-<w15:people xmlns:wpc="http://schemas.microsoft.com/office/word/2010/wordprocessingCanvas" xmlns:cx="http://schemas.microsoft.com/office/drawing/2014/chartex" xmlns:cx1="http://schemas.microsoft.com/office/drawing/2015/9/8/chartex" xmlns:cx2="http://schemas.microsoft.com/office/drawing/2015/10/21/chartex" xmlns:cx3="http://schemas.microsoft.com/office/drawing/2016/5/9/chartex" xmlns:cx4="http://schemas.microsoft.com/office/drawing/2016/5/10/chartex" xmlns:cx5="http://schemas.microsoft.com/office/drawing/2016/5/11/chartex" xmlns:cx6="http://schemas.microsoft.com/office/drawing/2016/5/12/chartex" xmlns:cx7="http://schemas.microsoft.com/office/drawing/2016/5/13/chartex" xmlns:cx8="http://schemas.microsoft.com/office/drawing/2016/5/14/chartex" xmlns:mc="http://schemas.openxmlformats.org/markup-compatibility/2006" xmlns:aink="http://schemas.microsoft.com/office/drawing/2016/ink" xmlns:am3d="http://schemas.microsoft.com/office/drawing/2017/model3d" xmlns:o="urn:schemas-microsoft-com:office:office" xmlns:r="http://schemas.openxmlformats.org/officeDocument/2006/relationships" xmlns:m="http://schemas.openxmlformats.org/officeDocument/2006/math" xmlns:v="urn:schemas-microsoft-com:vml" xmlns:wp14="http://schemas.microsoft.com/office/word/2010/wordprocessingDrawing" xmlns:wp="http://schemas.openxmlformats.org/drawingml/2006/wordprocessingDrawing" xmlns:w10="urn:schemas-microsoft-com:office:word" xmlns:w="http://schemas.openxmlformats.org/wordprocessingml/2006/main" xmlns:w14="http://schemas.microsoft.com/office/word/2010/wordml" xmlns:w15="http://schemas.microsoft.com/office/word/2012/wordml" xmlns:w16cex="http://schemas.microsoft.com/office/word/2018/wordml/cex" xmlns:w16cid="http://schemas.microsoft.com/office/word/2016/wordml/cid" xmlns:w16="http://schemas.microsoft.com/office/word/2018/wordml" xmlns:w16sdtdh="http://schemas.microsoft.com/office/word/2020/wordml/sdtdatahash" xmlns:w16se="http://schemas.microsoft.com/office/word/2015/wordml/symex" xmlns:wpg="http://schemas.microsoft.com/office/word/2010/wordprocessingGroup" xmlns:wpi="http://schemas.microsoft.com/office/word/2010/wordprocessingInk" xmlns:wne="http://schemas.microsoft.com/office/word/2006/wordml" xmlns:wps="http://schemas.microsoft.com/office/word/2010/wordprocessingShape" mc:Ignorable="w14 w15 w16se w16cid w16 w16cex w16sdtdh wp14">
-  <w15:person w15:author="Ginot, Samuel">
-    <w15:presenceInfo w15:providerId="AD" w15:userId="S-1-5-21-3402805076-1144395752-1130765346-5627"/>
-  </w15:person>
-</w15:people>
 </file>
 
 <file path=word/styles.xml><?xml version="1.0" encoding="utf-8"?>

</xml_diff>